<commit_message>
inline script for serviceTask.Outputparameter
</commit_message>
<xml_diff>
--- a/aasResources/submodelTemplate/Submodel_Template-AAS-RestServicesModel.docx
+++ b/aasResources/submodelTemplate/Submodel_Template-AAS-RestServicesModel.docx
@@ -188,7 +188,7 @@
       <w:sdtContent>
         <w:p>
           <w:pPr>
-            <w:pStyle w:val="TtuloTDC"/>
+            <w:pStyle w:val="TOCHeading"/>
           </w:pPr>
           <w:r>
             <w:t>Content</w:t>
@@ -196,7 +196,7 @@
         </w:p>
         <w:p>
           <w:pPr>
-            <w:pStyle w:val="TDC1"/>
+            <w:pStyle w:val="TOC1"/>
             <w:tabs>
               <w:tab w:val="right" w:leader="dot" w:pos="8494"/>
             </w:tabs>
@@ -218,7 +218,7 @@
           <w:hyperlink w:anchor="_Toc103940045" w:history="1">
             <w:r>
               <w:rPr>
-                <w:rStyle w:val="Hipervnculo"/>
+                <w:rStyle w:val="Hyperlink"/>
                 <w:noProof/>
                 <w:lang w:val="en-US"/>
               </w:rPr>
@@ -276,7 +276,7 @@
         </w:p>
         <w:p>
           <w:pPr>
-            <w:pStyle w:val="TDC2"/>
+            <w:pStyle w:val="TOC2"/>
             <w:tabs>
               <w:tab w:val="right" w:leader="dot" w:pos="8494"/>
             </w:tabs>
@@ -289,7 +289,7 @@
           <w:hyperlink w:anchor="_Toc103940046" w:history="1">
             <w:r>
               <w:rPr>
-                <w:rStyle w:val="Hipervnculo"/>
+                <w:rStyle w:val="Hyperlink"/>
                 <w:noProof/>
                 <w:lang w:val="en-US"/>
               </w:rPr>
@@ -347,7 +347,7 @@
         </w:p>
         <w:p>
           <w:pPr>
-            <w:pStyle w:val="TDC2"/>
+            <w:pStyle w:val="TOC2"/>
             <w:tabs>
               <w:tab w:val="right" w:leader="dot" w:pos="8494"/>
             </w:tabs>
@@ -360,7 +360,7 @@
           <w:hyperlink w:anchor="_Toc103940047" w:history="1">
             <w:r>
               <w:rPr>
-                <w:rStyle w:val="Hipervnculo"/>
+                <w:rStyle w:val="Hyperlink"/>
                 <w:noProof/>
                 <w:lang w:val="en-US"/>
               </w:rPr>
@@ -418,7 +418,7 @@
         </w:p>
         <w:p>
           <w:pPr>
-            <w:pStyle w:val="TDC2"/>
+            <w:pStyle w:val="TOC2"/>
             <w:tabs>
               <w:tab w:val="right" w:leader="dot" w:pos="8494"/>
             </w:tabs>
@@ -431,7 +431,7 @@
           <w:hyperlink w:anchor="_Toc103940048" w:history="1">
             <w:r>
               <w:rPr>
-                <w:rStyle w:val="Hipervnculo"/>
+                <w:rStyle w:val="Hyperlink"/>
                 <w:noProof/>
                 <w:lang w:val="en-US"/>
               </w:rPr>
@@ -489,7 +489,7 @@
         </w:p>
         <w:p>
           <w:pPr>
-            <w:pStyle w:val="TDC1"/>
+            <w:pStyle w:val="TOC1"/>
             <w:tabs>
               <w:tab w:val="right" w:leader="dot" w:pos="8494"/>
             </w:tabs>
@@ -502,7 +502,7 @@
           <w:hyperlink w:anchor="_Toc103940049" w:history="1">
             <w:r>
               <w:rPr>
-                <w:rStyle w:val="Hipervnculo"/>
+                <w:rStyle w:val="Hyperlink"/>
                 <w:noProof/>
                 <w:lang w:val="en-US"/>
               </w:rPr>
@@ -560,7 +560,7 @@
         </w:p>
         <w:p>
           <w:pPr>
-            <w:pStyle w:val="TDC2"/>
+            <w:pStyle w:val="TOC2"/>
             <w:tabs>
               <w:tab w:val="right" w:leader="dot" w:pos="8494"/>
             </w:tabs>
@@ -573,7 +573,7 @@
           <w:hyperlink w:anchor="_Toc103940050" w:history="1">
             <w:r>
               <w:rPr>
-                <w:rStyle w:val="Hipervnculo"/>
+                <w:rStyle w:val="Hyperlink"/>
                 <w:noProof/>
                 <w:lang w:val="en-US"/>
               </w:rPr>
@@ -631,7 +631,7 @@
         </w:p>
         <w:p>
           <w:pPr>
-            <w:pStyle w:val="TDC2"/>
+            <w:pStyle w:val="TOC2"/>
             <w:tabs>
               <w:tab w:val="right" w:leader="dot" w:pos="8494"/>
             </w:tabs>
@@ -644,7 +644,7 @@
           <w:hyperlink w:anchor="_Toc103940051" w:history="1">
             <w:r>
               <w:rPr>
-                <w:rStyle w:val="Hipervnculo"/>
+                <w:rStyle w:val="Hyperlink"/>
                 <w:noProof/>
                 <w:lang w:val="en-US"/>
               </w:rPr>
@@ -702,7 +702,7 @@
         </w:p>
         <w:p>
           <w:pPr>
-            <w:pStyle w:val="TDC1"/>
+            <w:pStyle w:val="TOC1"/>
             <w:tabs>
               <w:tab w:val="right" w:leader="dot" w:pos="8494"/>
             </w:tabs>
@@ -715,7 +715,7 @@
           <w:hyperlink w:anchor="_Toc103940052" w:history="1">
             <w:r>
               <w:rPr>
-                <w:rStyle w:val="Hipervnculo"/>
+                <w:rStyle w:val="Hyperlink"/>
                 <w:noProof/>
                 <w:lang w:val="en-US"/>
               </w:rPr>
@@ -773,7 +773,7 @@
         </w:p>
         <w:p>
           <w:pPr>
-            <w:pStyle w:val="TDC2"/>
+            <w:pStyle w:val="TOC2"/>
             <w:tabs>
               <w:tab w:val="right" w:leader="dot" w:pos="8494"/>
             </w:tabs>
@@ -786,7 +786,7 @@
           <w:hyperlink w:anchor="_Toc103940053" w:history="1">
             <w:r>
               <w:rPr>
-                <w:rStyle w:val="Hipervnculo"/>
+                <w:rStyle w:val="Hyperlink"/>
                 <w:noProof/>
                 <w:lang w:val="en-US"/>
               </w:rPr>
@@ -844,7 +844,7 @@
         </w:p>
         <w:p>
           <w:pPr>
-            <w:pStyle w:val="TDC2"/>
+            <w:pStyle w:val="TOC2"/>
             <w:tabs>
               <w:tab w:val="right" w:leader="dot" w:pos="8494"/>
             </w:tabs>
@@ -857,7 +857,7 @@
           <w:hyperlink w:anchor="_Toc103940054" w:history="1">
             <w:r>
               <w:rPr>
-                <w:rStyle w:val="Hipervnculo"/>
+                <w:rStyle w:val="Hyperlink"/>
                 <w:noProof/>
                 <w:lang w:val="en-US"/>
               </w:rPr>
@@ -915,7 +915,7 @@
         </w:p>
         <w:p>
           <w:pPr>
-            <w:pStyle w:val="TDC1"/>
+            <w:pStyle w:val="TOC1"/>
             <w:tabs>
               <w:tab w:val="right" w:leader="dot" w:pos="8494"/>
             </w:tabs>
@@ -928,7 +928,7 @@
           <w:hyperlink w:anchor="_Toc103940055" w:history="1">
             <w:r>
               <w:rPr>
-                <w:rStyle w:val="Hipervnculo"/>
+                <w:rStyle w:val="Hyperlink"/>
                 <w:noProof/>
                 <w:lang w:val="en-US"/>
               </w:rPr>
@@ -1003,470 +1003,526 @@
     </w:p>
     <w:p>
       <w:pPr>
-        <w:pStyle w:val="Ttulo1"/>
-        <w:rPr>
-          <w:lang w:val="en-US"/>
-          <w:rPrChange w:id="0" w:author="Estepa Daniel" w:date="2021-11-16T08:22:00Z">
-            <w:rPr/>
-          </w:rPrChange>
-        </w:rPr>
-      </w:pPr>
-      <w:bookmarkStart w:id="1" w:name="_Toc103940045"/>
-      <w:r>
-        <w:rPr>
-          <w:lang w:val="en-US"/>
-          <w:rPrChange w:id="2" w:author="Estepa Daniel" w:date="2021-11-16T08:22:00Z">
-            <w:rPr/>
-          </w:rPrChange>
-        </w:rPr>
+        <w:pStyle w:val="Heading1"/>
+      </w:pPr>
+      <w:bookmarkStart w:id="0" w:name="_Toc103940045"/>
+      <w:r>
         <w:lastRenderedPageBreak/>
         <w:t>General</w:t>
+      </w:r>
+      <w:bookmarkEnd w:id="0"/>
+    </w:p>
+    <w:p/>
+    <w:p>
+      <w:pPr>
+        <w:pStyle w:val="Heading2"/>
+      </w:pPr>
+      <w:bookmarkStart w:id="1" w:name="_Toc103940046"/>
+      <w:r>
+        <w:t>About this document</w:t>
       </w:r>
       <w:bookmarkEnd w:id="1"/>
     </w:p>
     <w:p>
       <w:pPr>
-        <w:rPr>
-          <w:lang w:val="en-US"/>
-          <w:rPrChange w:id="3" w:author="Estepa Daniel" w:date="2021-11-16T08:22:00Z">
-            <w:rPr/>
-          </w:rPrChange>
-        </w:rPr>
-      </w:pPr>
+        <w:pStyle w:val="BodyText"/>
+        <w:spacing w:before="168" w:line="276" w:lineRule="auto"/>
+        <w:ind w:left="20"/>
+        <w:rPr>
+          <w:rFonts w:asciiTheme="minorHAnsi" w:eastAsiaTheme="minorHAnsi" w:hAnsiTheme="minorHAnsi" w:cstheme="minorBidi"/>
+          <w:sz w:val="22"/>
+          <w:szCs w:val="22"/>
+          <w:lang w:val="en-GB"/>
+        </w:rPr>
+      </w:pPr>
+      <w:r>
+        <w:rPr>
+          <w:rFonts w:asciiTheme="minorHAnsi" w:eastAsiaTheme="minorHAnsi" w:hAnsiTheme="minorHAnsi" w:cstheme="minorBidi"/>
+          <w:sz w:val="22"/>
+          <w:szCs w:val="22"/>
+          <w:lang w:val="en-GB"/>
+        </w:rPr>
+        <w:t xml:space="preserve">This document is a part of a specification series. Each part specifies the contents of a </w:t>
+      </w:r>
+      <w:proofErr w:type="spellStart"/>
+      <w:r>
+        <w:rPr>
+          <w:rFonts w:asciiTheme="minorHAnsi" w:eastAsiaTheme="minorHAnsi" w:hAnsiTheme="minorHAnsi" w:cstheme="minorBidi"/>
+          <w:sz w:val="22"/>
+          <w:szCs w:val="22"/>
+          <w:lang w:val="en-GB"/>
+        </w:rPr>
+        <w:t>Submodel</w:t>
+      </w:r>
+      <w:proofErr w:type="spellEnd"/>
+      <w:r>
+        <w:rPr>
+          <w:rFonts w:asciiTheme="minorHAnsi" w:eastAsiaTheme="minorHAnsi" w:hAnsiTheme="minorHAnsi" w:cstheme="minorBidi"/>
+          <w:sz w:val="22"/>
+          <w:szCs w:val="22"/>
+          <w:lang w:val="en-GB"/>
+        </w:rPr>
+        <w:t xml:space="preserve"> template for the Asset Administration Shell (AAS). The AAS is described in [1], [2], [3] and [6]. </w:t>
+      </w:r>
+      <w:r>
+        <w:rPr>
+          <w:rFonts w:asciiTheme="minorHAnsi" w:eastAsiaTheme="minorHAnsi" w:hAnsiTheme="minorHAnsi" w:cstheme="minorBidi"/>
+          <w:sz w:val="22"/>
+          <w:szCs w:val="22"/>
+          <w:lang w:val="en-GB"/>
+        </w:rPr>
+        <w:t>The f</w:t>
+      </w:r>
+      <w:r>
+        <w:rPr>
+          <w:rFonts w:asciiTheme="minorHAnsi" w:eastAsiaTheme="minorHAnsi" w:hAnsiTheme="minorHAnsi" w:cstheme="minorBidi"/>
+          <w:sz w:val="22"/>
+          <w:szCs w:val="22"/>
+          <w:lang w:val="en-GB"/>
+        </w:rPr>
+        <w:t xml:space="preserve">irst exemplary </w:t>
+      </w:r>
+      <w:proofErr w:type="spellStart"/>
+      <w:r>
+        <w:rPr>
+          <w:rFonts w:asciiTheme="minorHAnsi" w:eastAsiaTheme="minorHAnsi" w:hAnsiTheme="minorHAnsi" w:cstheme="minorBidi"/>
+          <w:sz w:val="22"/>
+          <w:szCs w:val="22"/>
+          <w:lang w:val="en-GB"/>
+        </w:rPr>
+        <w:t>Submodel</w:t>
+      </w:r>
+      <w:proofErr w:type="spellEnd"/>
+      <w:r>
+        <w:rPr>
+          <w:rFonts w:asciiTheme="minorHAnsi" w:eastAsiaTheme="minorHAnsi" w:hAnsiTheme="minorHAnsi" w:cstheme="minorBidi"/>
+          <w:sz w:val="22"/>
+          <w:szCs w:val="22"/>
+          <w:lang w:val="en-GB"/>
+        </w:rPr>
+        <w:t xml:space="preserve"> contents were described in [4], while the actual format of this document was derived </w:t>
+      </w:r>
+      <w:r>
+        <w:rPr>
+          <w:rFonts w:asciiTheme="minorHAnsi" w:eastAsiaTheme="minorHAnsi" w:hAnsiTheme="minorHAnsi" w:cstheme="minorBidi"/>
+          <w:sz w:val="22"/>
+          <w:szCs w:val="22"/>
+          <w:lang w:val="en-GB"/>
+        </w:rPr>
+        <w:t>from</w:t>
+      </w:r>
+      <w:r>
+        <w:rPr>
+          <w:rFonts w:asciiTheme="minorHAnsi" w:eastAsiaTheme="minorHAnsi" w:hAnsiTheme="minorHAnsi" w:cstheme="minorBidi"/>
+          <w:sz w:val="22"/>
+          <w:szCs w:val="22"/>
+          <w:lang w:val="en-GB"/>
+        </w:rPr>
+        <w:t xml:space="preserve"> the "Administration Shell in Practice" [5]. The format aims to be very concise, giving only minimal necessary information for applying a </w:t>
+      </w:r>
+      <w:proofErr w:type="spellStart"/>
+      <w:r>
+        <w:rPr>
+          <w:rFonts w:asciiTheme="minorHAnsi" w:eastAsiaTheme="minorHAnsi" w:hAnsiTheme="minorHAnsi" w:cstheme="minorBidi"/>
+          <w:sz w:val="22"/>
+          <w:szCs w:val="22"/>
+          <w:lang w:val="en-GB"/>
+        </w:rPr>
+        <w:t>Submodel</w:t>
+      </w:r>
+      <w:proofErr w:type="spellEnd"/>
+      <w:r>
+        <w:rPr>
+          <w:rFonts w:asciiTheme="minorHAnsi" w:eastAsiaTheme="minorHAnsi" w:hAnsiTheme="minorHAnsi" w:cstheme="minorBidi"/>
+          <w:sz w:val="22"/>
+          <w:szCs w:val="22"/>
+          <w:lang w:val="en-GB"/>
+        </w:rPr>
+        <w:t xml:space="preserve"> template, while leaving deeper descriptions and specification</w:t>
+      </w:r>
+      <w:r>
+        <w:rPr>
+          <w:rFonts w:asciiTheme="minorHAnsi" w:eastAsiaTheme="minorHAnsi" w:hAnsiTheme="minorHAnsi" w:cstheme="minorBidi"/>
+          <w:sz w:val="22"/>
+          <w:szCs w:val="22"/>
+          <w:lang w:val="en-GB"/>
+        </w:rPr>
+        <w:t>s</w:t>
+      </w:r>
+      <w:r>
+        <w:rPr>
+          <w:rFonts w:asciiTheme="minorHAnsi" w:eastAsiaTheme="minorHAnsi" w:hAnsiTheme="minorHAnsi" w:cstheme="minorBidi"/>
+          <w:sz w:val="22"/>
+          <w:szCs w:val="22"/>
+          <w:lang w:val="en-GB"/>
+        </w:rPr>
+        <w:t xml:space="preserve"> of concepts, </w:t>
+      </w:r>
+      <w:proofErr w:type="gramStart"/>
+      <w:r>
+        <w:rPr>
+          <w:rFonts w:asciiTheme="minorHAnsi" w:eastAsiaTheme="minorHAnsi" w:hAnsiTheme="minorHAnsi" w:cstheme="minorBidi"/>
+          <w:sz w:val="22"/>
+          <w:szCs w:val="22"/>
+          <w:lang w:val="en-GB"/>
+        </w:rPr>
+        <w:t>structures</w:t>
+      </w:r>
+      <w:proofErr w:type="gramEnd"/>
+      <w:r>
+        <w:rPr>
+          <w:rFonts w:asciiTheme="minorHAnsi" w:eastAsiaTheme="minorHAnsi" w:hAnsiTheme="minorHAnsi" w:cstheme="minorBidi"/>
+          <w:sz w:val="22"/>
+          <w:szCs w:val="22"/>
+          <w:lang w:val="en-GB"/>
+        </w:rPr>
+        <w:t xml:space="preserve"> and mapping to the respective documents [1] to [6]. Common terms and abbreviations can be found in [8].</w:t>
+      </w:r>
     </w:p>
     <w:p>
       <w:pPr>
-        <w:pStyle w:val="Ttulo2"/>
-        <w:rPr>
-          <w:lang w:val="en-US"/>
-          <w:rPrChange w:id="4" w:author="Estepa Daniel" w:date="2021-11-16T08:22:00Z">
-            <w:rPr/>
-          </w:rPrChange>
-        </w:rPr>
-      </w:pPr>
-      <w:bookmarkStart w:id="5" w:name="_Toc103940046"/>
-      <w:r>
-        <w:rPr>
-          <w:lang w:val="en-US"/>
-          <w:rPrChange w:id="6" w:author="Estepa Daniel" w:date="2021-11-16T08:22:00Z">
-            <w:rPr/>
-          </w:rPrChange>
-        </w:rPr>
-        <w:t>About this document</w:t>
-      </w:r>
-      <w:bookmarkEnd w:id="5"/>
+        <w:pStyle w:val="BodyText"/>
+        <w:spacing w:before="115" w:line="276" w:lineRule="auto"/>
+        <w:ind w:left="20" w:right="34"/>
+        <w:rPr>
+          <w:rFonts w:asciiTheme="minorHAnsi" w:eastAsiaTheme="minorHAnsi" w:hAnsiTheme="minorHAnsi" w:cstheme="minorBidi"/>
+          <w:sz w:val="22"/>
+          <w:szCs w:val="22"/>
+          <w:lang w:val="en-GB"/>
+        </w:rPr>
+      </w:pPr>
+      <w:r>
+        <w:rPr>
+          <w:rFonts w:asciiTheme="minorHAnsi" w:eastAsiaTheme="minorHAnsi" w:hAnsiTheme="minorHAnsi" w:cstheme="minorBidi"/>
+          <w:sz w:val="22"/>
+          <w:szCs w:val="22"/>
+          <w:lang w:val="en-GB"/>
+        </w:rPr>
+        <w:t xml:space="preserve">The target audience of the specification </w:t>
+      </w:r>
+      <w:r>
+        <w:rPr>
+          <w:rFonts w:asciiTheme="minorHAnsi" w:eastAsiaTheme="minorHAnsi" w:hAnsiTheme="minorHAnsi" w:cstheme="minorBidi"/>
+          <w:sz w:val="22"/>
+          <w:szCs w:val="22"/>
+          <w:lang w:val="en-GB"/>
+        </w:rPr>
+        <w:t>is</w:t>
+      </w:r>
+      <w:r>
+        <w:rPr>
+          <w:rFonts w:asciiTheme="minorHAnsi" w:eastAsiaTheme="minorHAnsi" w:hAnsiTheme="minorHAnsi" w:cstheme="minorBidi"/>
+          <w:sz w:val="22"/>
+          <w:szCs w:val="22"/>
+          <w:lang w:val="en-GB"/>
+        </w:rPr>
+        <w:t xml:space="preserve"> developers and editors of technical documentation and manufacturer information, which are describing assets in smart manufacturing </w:t>
+      </w:r>
+      <w:r>
+        <w:rPr>
+          <w:rFonts w:asciiTheme="minorHAnsi" w:eastAsiaTheme="minorHAnsi" w:hAnsiTheme="minorHAnsi" w:cstheme="minorBidi"/>
+          <w:sz w:val="22"/>
+          <w:szCs w:val="22"/>
+          <w:lang w:val="en-GB"/>
+        </w:rPr>
+        <w:t>through</w:t>
+      </w:r>
+      <w:r>
+        <w:rPr>
+          <w:rFonts w:asciiTheme="minorHAnsi" w:eastAsiaTheme="minorHAnsi" w:hAnsiTheme="minorHAnsi" w:cstheme="minorBidi"/>
+          <w:sz w:val="22"/>
+          <w:szCs w:val="22"/>
+          <w:lang w:val="en-GB"/>
+        </w:rPr>
+        <w:t xml:space="preserve"> the Asset Administration Shell (AAS) and therefore need to create a </w:t>
+      </w:r>
+      <w:proofErr w:type="spellStart"/>
+      <w:r>
+        <w:rPr>
+          <w:rFonts w:asciiTheme="minorHAnsi" w:eastAsiaTheme="minorHAnsi" w:hAnsiTheme="minorHAnsi" w:cstheme="minorBidi"/>
+          <w:sz w:val="22"/>
+          <w:szCs w:val="22"/>
+          <w:lang w:val="en-GB"/>
+        </w:rPr>
+        <w:t>Submodel</w:t>
+      </w:r>
+      <w:proofErr w:type="spellEnd"/>
+      <w:r>
+        <w:rPr>
+          <w:rFonts w:asciiTheme="minorHAnsi" w:eastAsiaTheme="minorHAnsi" w:hAnsiTheme="minorHAnsi" w:cstheme="minorBidi"/>
+          <w:sz w:val="22"/>
+          <w:szCs w:val="22"/>
+          <w:lang w:val="en-GB"/>
+        </w:rPr>
+        <w:t xml:space="preserve"> instance with a hierarchy of </w:t>
+      </w:r>
+      <w:proofErr w:type="spellStart"/>
+      <w:r>
+        <w:rPr>
+          <w:rFonts w:asciiTheme="minorHAnsi" w:eastAsiaTheme="minorHAnsi" w:hAnsiTheme="minorHAnsi" w:cstheme="minorBidi"/>
+          <w:sz w:val="22"/>
+          <w:szCs w:val="22"/>
+          <w:lang w:val="en-GB"/>
+        </w:rPr>
+        <w:t>SubmodelElements</w:t>
+      </w:r>
+      <w:proofErr w:type="spellEnd"/>
+      <w:r>
+        <w:rPr>
+          <w:rFonts w:asciiTheme="minorHAnsi" w:eastAsiaTheme="minorHAnsi" w:hAnsiTheme="minorHAnsi" w:cstheme="minorBidi"/>
+          <w:sz w:val="22"/>
+          <w:szCs w:val="22"/>
+          <w:lang w:val="en-GB"/>
+        </w:rPr>
+        <w:t xml:space="preserve">. This document especially details the question, </w:t>
+      </w:r>
+      <w:r>
+        <w:rPr>
+          <w:rFonts w:asciiTheme="minorHAnsi" w:eastAsiaTheme="minorHAnsi" w:hAnsiTheme="minorHAnsi" w:cstheme="minorBidi"/>
+          <w:sz w:val="22"/>
+          <w:szCs w:val="22"/>
+          <w:lang w:val="en-GB"/>
+        </w:rPr>
+        <w:t xml:space="preserve">of </w:t>
+      </w:r>
+      <w:r>
+        <w:rPr>
+          <w:rFonts w:asciiTheme="minorHAnsi" w:eastAsiaTheme="minorHAnsi" w:hAnsiTheme="minorHAnsi" w:cstheme="minorBidi"/>
+          <w:sz w:val="22"/>
+          <w:szCs w:val="22"/>
+          <w:lang w:val="en-GB"/>
+        </w:rPr>
+        <w:t xml:space="preserve">which </w:t>
+      </w:r>
+      <w:proofErr w:type="spellStart"/>
+      <w:r>
+        <w:rPr>
+          <w:rFonts w:asciiTheme="minorHAnsi" w:eastAsiaTheme="minorHAnsi" w:hAnsiTheme="minorHAnsi" w:cstheme="minorBidi"/>
+          <w:sz w:val="22"/>
+          <w:szCs w:val="22"/>
+          <w:lang w:val="en-GB"/>
+        </w:rPr>
+        <w:t>SubmodelElements</w:t>
+      </w:r>
+      <w:proofErr w:type="spellEnd"/>
+      <w:r>
+        <w:rPr>
+          <w:rFonts w:asciiTheme="minorHAnsi" w:eastAsiaTheme="minorHAnsi" w:hAnsiTheme="minorHAnsi" w:cstheme="minorBidi"/>
+          <w:sz w:val="22"/>
+          <w:szCs w:val="22"/>
+          <w:lang w:val="en-GB"/>
+        </w:rPr>
+        <w:t xml:space="preserve"> with which semantic identification shall be used for this purpose.</w:t>
+      </w:r>
     </w:p>
     <w:p>
       <w:pPr>
-        <w:pStyle w:val="Textoindependiente"/>
-        <w:spacing w:before="168" w:line="276" w:lineRule="auto"/>
-        <w:ind w:left="20"/>
-        <w:rPr>
-          <w:rFonts w:asciiTheme="minorHAnsi" w:eastAsiaTheme="minorHAnsi" w:hAnsiTheme="minorHAnsi" w:cstheme="minorBidi"/>
-          <w:sz w:val="22"/>
-          <w:szCs w:val="22"/>
-          <w:lang w:val="en-GB"/>
-        </w:rPr>
-      </w:pPr>
-      <w:r>
-        <w:rPr>
-          <w:rFonts w:asciiTheme="minorHAnsi" w:eastAsiaTheme="minorHAnsi" w:hAnsiTheme="minorHAnsi" w:cstheme="minorBidi"/>
-          <w:sz w:val="22"/>
-          <w:szCs w:val="22"/>
-          <w:lang w:val="en-GB"/>
-        </w:rPr>
-        <w:t xml:space="preserve">This document is a part of a specification series. Each part specifies the contents of a </w:t>
-      </w:r>
-      <w:proofErr w:type="spellStart"/>
-      <w:r>
-        <w:rPr>
-          <w:rFonts w:asciiTheme="minorHAnsi" w:eastAsiaTheme="minorHAnsi" w:hAnsiTheme="minorHAnsi" w:cstheme="minorBidi"/>
-          <w:sz w:val="22"/>
-          <w:szCs w:val="22"/>
-          <w:lang w:val="en-GB"/>
-        </w:rPr>
-        <w:t>Submodel</w:t>
-      </w:r>
-      <w:proofErr w:type="spellEnd"/>
-      <w:r>
-        <w:rPr>
-          <w:rFonts w:asciiTheme="minorHAnsi" w:eastAsiaTheme="minorHAnsi" w:hAnsiTheme="minorHAnsi" w:cstheme="minorBidi"/>
-          <w:sz w:val="22"/>
-          <w:szCs w:val="22"/>
-          <w:lang w:val="en-GB"/>
-        </w:rPr>
-        <w:t xml:space="preserve"> template for the Asset Administration Shell (AAS). The AAS is described in [1], [2], [3] and [6]. First exemplary </w:t>
-      </w:r>
-      <w:proofErr w:type="spellStart"/>
-      <w:r>
-        <w:rPr>
-          <w:rFonts w:asciiTheme="minorHAnsi" w:eastAsiaTheme="minorHAnsi" w:hAnsiTheme="minorHAnsi" w:cstheme="minorBidi"/>
-          <w:sz w:val="22"/>
-          <w:szCs w:val="22"/>
-          <w:lang w:val="en-GB"/>
-        </w:rPr>
-        <w:t>Submodel</w:t>
-      </w:r>
-      <w:proofErr w:type="spellEnd"/>
-      <w:r>
-        <w:rPr>
-          <w:rFonts w:asciiTheme="minorHAnsi" w:eastAsiaTheme="minorHAnsi" w:hAnsiTheme="minorHAnsi" w:cstheme="minorBidi"/>
-          <w:sz w:val="22"/>
-          <w:szCs w:val="22"/>
-          <w:lang w:val="en-GB"/>
-        </w:rPr>
-        <w:t xml:space="preserve"> contents were described in [4], while the actual format of this document was derived by the "Administration Shell in Practice" [5]. The format aims to be very concise, giving only minimal necessary information for applying a </w:t>
-      </w:r>
-      <w:proofErr w:type="spellStart"/>
-      <w:r>
-        <w:rPr>
-          <w:rFonts w:asciiTheme="minorHAnsi" w:eastAsiaTheme="minorHAnsi" w:hAnsiTheme="minorHAnsi" w:cstheme="minorBidi"/>
-          <w:sz w:val="22"/>
-          <w:szCs w:val="22"/>
-          <w:lang w:val="en-GB"/>
-        </w:rPr>
-        <w:t>Submodel</w:t>
-      </w:r>
-      <w:proofErr w:type="spellEnd"/>
-      <w:r>
-        <w:rPr>
-          <w:rFonts w:asciiTheme="minorHAnsi" w:eastAsiaTheme="minorHAnsi" w:hAnsiTheme="minorHAnsi" w:cstheme="minorBidi"/>
-          <w:sz w:val="22"/>
-          <w:szCs w:val="22"/>
-          <w:lang w:val="en-GB"/>
-        </w:rPr>
-        <w:t xml:space="preserve"> template, while leaving deeper descriptions and specification of concepts, </w:t>
-      </w:r>
-      <w:proofErr w:type="gramStart"/>
-      <w:r>
-        <w:rPr>
-          <w:rFonts w:asciiTheme="minorHAnsi" w:eastAsiaTheme="minorHAnsi" w:hAnsiTheme="minorHAnsi" w:cstheme="minorBidi"/>
-          <w:sz w:val="22"/>
-          <w:szCs w:val="22"/>
-          <w:lang w:val="en-GB"/>
-        </w:rPr>
-        <w:t>structures</w:t>
-      </w:r>
-      <w:proofErr w:type="gramEnd"/>
-      <w:r>
-        <w:rPr>
-          <w:rFonts w:asciiTheme="minorHAnsi" w:eastAsiaTheme="minorHAnsi" w:hAnsiTheme="minorHAnsi" w:cstheme="minorBidi"/>
-          <w:sz w:val="22"/>
-          <w:szCs w:val="22"/>
-          <w:lang w:val="en-GB"/>
-        </w:rPr>
-        <w:t xml:space="preserve"> and mapping to the respective documents [1] to [6]. Common terms and abbreviations can be found in [8].</w:t>
-      </w:r>
+        <w:rPr>
+          <w:lang w:val="de-DE"/>
+        </w:rPr>
+      </w:pPr>
     </w:p>
     <w:p>
       <w:pPr>
-        <w:pStyle w:val="Textoindependiente"/>
-        <w:spacing w:before="115" w:line="276" w:lineRule="auto"/>
-        <w:ind w:left="20" w:right="34"/>
-        <w:rPr>
-          <w:rFonts w:asciiTheme="minorHAnsi" w:eastAsiaTheme="minorHAnsi" w:hAnsiTheme="minorHAnsi" w:cstheme="minorBidi"/>
-          <w:sz w:val="22"/>
-          <w:szCs w:val="22"/>
-          <w:lang w:val="en-GB"/>
-        </w:rPr>
-      </w:pPr>
-      <w:r>
-        <w:rPr>
-          <w:rFonts w:asciiTheme="minorHAnsi" w:eastAsiaTheme="minorHAnsi" w:hAnsiTheme="minorHAnsi" w:cstheme="minorBidi"/>
-          <w:sz w:val="22"/>
-          <w:szCs w:val="22"/>
-          <w:lang w:val="en-GB"/>
-        </w:rPr>
-        <w:t xml:space="preserve">The target audience of the specification are developers and editors of technical documentation and manufacturer information, which are describing assets in smart manufacturing by means of the Asset Administration Shell (AAS) and therefore need to create a </w:t>
-      </w:r>
-      <w:proofErr w:type="spellStart"/>
-      <w:r>
-        <w:rPr>
-          <w:rFonts w:asciiTheme="minorHAnsi" w:eastAsiaTheme="minorHAnsi" w:hAnsiTheme="minorHAnsi" w:cstheme="minorBidi"/>
-          <w:sz w:val="22"/>
-          <w:szCs w:val="22"/>
-          <w:lang w:val="en-GB"/>
-        </w:rPr>
-        <w:t>Submodel</w:t>
-      </w:r>
-      <w:proofErr w:type="spellEnd"/>
-      <w:r>
-        <w:rPr>
-          <w:rFonts w:asciiTheme="minorHAnsi" w:eastAsiaTheme="minorHAnsi" w:hAnsiTheme="minorHAnsi" w:cstheme="minorBidi"/>
-          <w:sz w:val="22"/>
-          <w:szCs w:val="22"/>
-          <w:lang w:val="en-GB"/>
-        </w:rPr>
-        <w:t xml:space="preserve"> instance with a hierarchy of </w:t>
-      </w:r>
-      <w:proofErr w:type="spellStart"/>
-      <w:r>
-        <w:rPr>
-          <w:rFonts w:asciiTheme="minorHAnsi" w:eastAsiaTheme="minorHAnsi" w:hAnsiTheme="minorHAnsi" w:cstheme="minorBidi"/>
-          <w:sz w:val="22"/>
-          <w:szCs w:val="22"/>
-          <w:lang w:val="en-GB"/>
-        </w:rPr>
-        <w:t>SubmodelElements</w:t>
-      </w:r>
-      <w:proofErr w:type="spellEnd"/>
-      <w:r>
-        <w:rPr>
-          <w:rFonts w:asciiTheme="minorHAnsi" w:eastAsiaTheme="minorHAnsi" w:hAnsiTheme="minorHAnsi" w:cstheme="minorBidi"/>
-          <w:sz w:val="22"/>
-          <w:szCs w:val="22"/>
-          <w:lang w:val="en-GB"/>
-        </w:rPr>
-        <w:t xml:space="preserve">. This document especially details on the question, which </w:t>
-      </w:r>
-      <w:proofErr w:type="spellStart"/>
-      <w:r>
-        <w:rPr>
-          <w:rFonts w:asciiTheme="minorHAnsi" w:eastAsiaTheme="minorHAnsi" w:hAnsiTheme="minorHAnsi" w:cstheme="minorBidi"/>
-          <w:sz w:val="22"/>
-          <w:szCs w:val="22"/>
-          <w:lang w:val="en-GB"/>
-        </w:rPr>
-        <w:t>SubmodelElements</w:t>
-      </w:r>
-      <w:proofErr w:type="spellEnd"/>
-      <w:r>
-        <w:rPr>
-          <w:rFonts w:asciiTheme="minorHAnsi" w:eastAsiaTheme="minorHAnsi" w:hAnsiTheme="minorHAnsi" w:cstheme="minorBidi"/>
-          <w:sz w:val="22"/>
-          <w:szCs w:val="22"/>
-          <w:lang w:val="en-GB"/>
-        </w:rPr>
-        <w:t xml:space="preserve"> with which semantic identification shall be used for this purpose.</w:t>
-      </w:r>
+        <w:pStyle w:val="Heading2"/>
+        <w:rPr>
+          <w:lang w:val="en-US"/>
+        </w:rPr>
+      </w:pPr>
+      <w:bookmarkStart w:id="2" w:name="_Toc103940047"/>
+      <w:r>
+        <w:rPr>
+          <w:lang w:val="en-US"/>
+        </w:rPr>
+        <w:t>Scope of the submodel</w:t>
+      </w:r>
+      <w:bookmarkEnd w:id="2"/>
     </w:p>
     <w:p>
       <w:pPr>
-        <w:rPr>
-          <w:lang w:val="de-DE"/>
-        </w:rPr>
-      </w:pPr>
+        <w:pStyle w:val="BodyText"/>
+        <w:spacing w:before="167" w:line="276" w:lineRule="auto"/>
+        <w:ind w:left="20"/>
+        <w:rPr>
+          <w:rFonts w:asciiTheme="minorHAnsi" w:eastAsiaTheme="minorHAnsi" w:hAnsiTheme="minorHAnsi" w:cstheme="minorBidi"/>
+          <w:sz w:val="22"/>
+          <w:szCs w:val="22"/>
+          <w:lang w:val="en-GB"/>
+        </w:rPr>
+      </w:pPr>
+      <w:r>
+        <w:rPr>
+          <w:rFonts w:asciiTheme="minorHAnsi" w:eastAsiaTheme="minorHAnsi" w:hAnsiTheme="minorHAnsi" w:cstheme="minorBidi"/>
+          <w:sz w:val="22"/>
+          <w:szCs w:val="22"/>
+          <w:lang w:val="en-GB"/>
+        </w:rPr>
+        <w:t xml:space="preserve">This </w:t>
+      </w:r>
+      <w:proofErr w:type="spellStart"/>
+      <w:r>
+        <w:rPr>
+          <w:rFonts w:asciiTheme="minorHAnsi" w:eastAsiaTheme="minorHAnsi" w:hAnsiTheme="minorHAnsi" w:cstheme="minorBidi"/>
+          <w:sz w:val="22"/>
+          <w:szCs w:val="22"/>
+          <w:lang w:val="en-GB"/>
+        </w:rPr>
+        <w:t>Submodel</w:t>
+      </w:r>
+      <w:proofErr w:type="spellEnd"/>
+      <w:r>
+        <w:rPr>
+          <w:rFonts w:asciiTheme="minorHAnsi" w:eastAsiaTheme="minorHAnsi" w:hAnsiTheme="minorHAnsi" w:cstheme="minorBidi"/>
+          <w:sz w:val="22"/>
+          <w:szCs w:val="22"/>
+          <w:lang w:val="en-GB"/>
+        </w:rPr>
+        <w:t xml:space="preserve"> template aims at interoperable provision of technical data describing the asset of the respective Asset Administration Shell. </w:t>
+      </w:r>
+      <w:r>
+        <w:rPr>
+          <w:rFonts w:asciiTheme="minorHAnsi" w:eastAsiaTheme="minorHAnsi" w:hAnsiTheme="minorHAnsi" w:cstheme="minorBidi"/>
+          <w:sz w:val="22"/>
+          <w:szCs w:val="22"/>
+          <w:lang w:val="en-GB"/>
+        </w:rPr>
+        <w:t>The c</w:t>
+      </w:r>
+      <w:r>
+        <w:rPr>
+          <w:rFonts w:asciiTheme="minorHAnsi" w:eastAsiaTheme="minorHAnsi" w:hAnsiTheme="minorHAnsi" w:cstheme="minorBidi"/>
+          <w:sz w:val="22"/>
+          <w:szCs w:val="22"/>
+          <w:lang w:val="en-GB"/>
+        </w:rPr>
+        <w:t>entral element is the provision of properties [7], ideally interoperable by the means of dictionaries such as ECLASS and IEC CDD (Common data dictionary).</w:t>
+      </w:r>
     </w:p>
     <w:p>
       <w:pPr>
-        <w:pStyle w:val="Ttulo2"/>
-        <w:rPr>
-          <w:lang w:val="en-US"/>
-          <w:rPrChange w:id="7" w:author="Estepa Daniel" w:date="2021-11-16T08:22:00Z">
-            <w:rPr/>
-          </w:rPrChange>
-        </w:rPr>
-      </w:pPr>
-      <w:bookmarkStart w:id="8" w:name="_Toc103940047"/>
-      <w:r>
-        <w:rPr>
-          <w:lang w:val="en-US"/>
-          <w:rPrChange w:id="9" w:author="Estepa Daniel" w:date="2021-11-16T08:22:00Z">
-            <w:rPr/>
-          </w:rPrChange>
-        </w:rPr>
-        <w:t xml:space="preserve">Scope of the </w:t>
+        <w:pStyle w:val="BodyText"/>
+        <w:spacing w:before="167" w:line="276" w:lineRule="auto"/>
+        <w:ind w:left="20"/>
+        <w:rPr>
+          <w:rFonts w:asciiTheme="minorHAnsi" w:eastAsiaTheme="minorHAnsi" w:hAnsiTheme="minorHAnsi" w:cstheme="minorBidi"/>
+          <w:sz w:val="22"/>
+          <w:szCs w:val="22"/>
+          <w:lang w:val="en-GB"/>
+        </w:rPr>
+      </w:pPr>
+      <w:r>
+        <w:rPr>
+          <w:rFonts w:asciiTheme="minorHAnsi" w:eastAsiaTheme="minorHAnsi" w:hAnsiTheme="minorHAnsi" w:cstheme="minorBidi"/>
+          <w:sz w:val="22"/>
+          <w:szCs w:val="22"/>
+          <w:lang w:val="en-GB"/>
+        </w:rPr>
+        <w:t xml:space="preserve">A new </w:t>
       </w:r>
       <w:proofErr w:type="spellStart"/>
       <w:r>
         <w:rPr>
-          <w:lang w:val="en-US"/>
-          <w:rPrChange w:id="10" w:author="Estepa Daniel" w:date="2021-11-16T08:22:00Z">
-            <w:rPr/>
-          </w:rPrChange>
+          <w:rFonts w:asciiTheme="minorHAnsi" w:eastAsiaTheme="minorHAnsi" w:hAnsiTheme="minorHAnsi" w:cstheme="minorBidi"/>
+          <w:sz w:val="22"/>
+          <w:szCs w:val="22"/>
+          <w:lang w:val="en-GB"/>
+        </w:rPr>
+        <w:t>RestServices</w:t>
+      </w:r>
+      <w:proofErr w:type="spellEnd"/>
+      <w:r>
+        <w:rPr>
+          <w:rFonts w:asciiTheme="minorHAnsi" w:eastAsiaTheme="minorHAnsi" w:hAnsiTheme="minorHAnsi" w:cstheme="minorBidi"/>
+          <w:sz w:val="22"/>
+          <w:szCs w:val="22"/>
+          <w:lang w:val="en-GB"/>
+        </w:rPr>
+        <w:t xml:space="preserve"> AAS </w:t>
+      </w:r>
+      <w:proofErr w:type="spellStart"/>
+      <w:r>
+        <w:rPr>
+          <w:rFonts w:asciiTheme="minorHAnsi" w:eastAsiaTheme="minorHAnsi" w:hAnsiTheme="minorHAnsi" w:cstheme="minorBidi"/>
+          <w:sz w:val="22"/>
+          <w:szCs w:val="22"/>
+          <w:lang w:val="en-GB"/>
         </w:rPr>
         <w:t>submodel</w:t>
       </w:r>
-      <w:bookmarkEnd w:id="8"/>
       <w:proofErr w:type="spellEnd"/>
+      <w:r>
+        <w:rPr>
+          <w:rFonts w:asciiTheme="minorHAnsi" w:eastAsiaTheme="minorHAnsi" w:hAnsiTheme="minorHAnsi" w:cstheme="minorBidi"/>
+          <w:sz w:val="22"/>
+          <w:szCs w:val="22"/>
+          <w:lang w:val="en-GB"/>
+        </w:rPr>
+        <w:t xml:space="preserve"> is created to allow the registration of machine services. In specific, the presented </w:t>
+      </w:r>
+      <w:proofErr w:type="spellStart"/>
+      <w:r>
+        <w:rPr>
+          <w:rFonts w:asciiTheme="minorHAnsi" w:eastAsiaTheme="minorHAnsi" w:hAnsiTheme="minorHAnsi" w:cstheme="minorBidi"/>
+          <w:sz w:val="22"/>
+          <w:szCs w:val="22"/>
+          <w:lang w:val="en-GB"/>
+        </w:rPr>
+        <w:t>submodel</w:t>
+      </w:r>
+      <w:proofErr w:type="spellEnd"/>
+      <w:r>
+        <w:rPr>
+          <w:rFonts w:asciiTheme="minorHAnsi" w:eastAsiaTheme="minorHAnsi" w:hAnsiTheme="minorHAnsi" w:cstheme="minorBidi"/>
+          <w:sz w:val="22"/>
+          <w:szCs w:val="22"/>
+          <w:lang w:val="en-GB"/>
+        </w:rPr>
+        <w:t xml:space="preserve"> permits characterizing properties of rest services such as URL, Name, Method, </w:t>
+      </w:r>
+      <w:proofErr w:type="spellStart"/>
+      <w:r>
+        <w:rPr>
+          <w:rFonts w:asciiTheme="minorHAnsi" w:eastAsiaTheme="minorHAnsi" w:hAnsiTheme="minorHAnsi" w:cstheme="minorBidi"/>
+          <w:sz w:val="22"/>
+          <w:szCs w:val="22"/>
+          <w:lang w:val="en-GB"/>
+        </w:rPr>
+        <w:t>IsAsync</w:t>
+      </w:r>
+      <w:proofErr w:type="spellEnd"/>
+      <w:r>
+        <w:rPr>
+          <w:rFonts w:asciiTheme="minorHAnsi" w:eastAsiaTheme="minorHAnsi" w:hAnsiTheme="minorHAnsi" w:cstheme="minorBidi"/>
+          <w:sz w:val="22"/>
+          <w:szCs w:val="22"/>
+          <w:lang w:val="en-GB"/>
+        </w:rPr>
+        <w:t xml:space="preserve">, </w:t>
+      </w:r>
+      <w:proofErr w:type="spellStart"/>
+      <w:r>
+        <w:rPr>
+          <w:rFonts w:asciiTheme="minorHAnsi" w:eastAsiaTheme="minorHAnsi" w:hAnsiTheme="minorHAnsi" w:cstheme="minorBidi"/>
+          <w:sz w:val="22"/>
+          <w:szCs w:val="22"/>
+          <w:lang w:val="en-GB"/>
+        </w:rPr>
+        <w:t>RequestBody</w:t>
+      </w:r>
+      <w:proofErr w:type="spellEnd"/>
+      <w:r>
+        <w:rPr>
+          <w:rFonts w:asciiTheme="minorHAnsi" w:eastAsiaTheme="minorHAnsi" w:hAnsiTheme="minorHAnsi" w:cstheme="minorBidi"/>
+          <w:sz w:val="22"/>
+          <w:szCs w:val="22"/>
+          <w:lang w:val="en-GB"/>
+        </w:rPr>
+        <w:t>, and Response. These properties correspond to the basic components of a typical rest service. However, it may not be complete for reasons of this prototype.</w:t>
+      </w:r>
     </w:p>
     <w:p>
       <w:pPr>
-        <w:pStyle w:val="Textoindependiente"/>
-        <w:spacing w:before="167" w:line="276" w:lineRule="auto"/>
-        <w:ind w:left="20"/>
-        <w:rPr>
-          <w:rFonts w:asciiTheme="minorHAnsi" w:eastAsiaTheme="minorHAnsi" w:hAnsiTheme="minorHAnsi" w:cstheme="minorBidi"/>
-          <w:sz w:val="22"/>
-          <w:szCs w:val="22"/>
-          <w:lang w:val="en-GB"/>
-        </w:rPr>
-      </w:pPr>
-      <w:r>
-        <w:rPr>
-          <w:rFonts w:asciiTheme="minorHAnsi" w:eastAsiaTheme="minorHAnsi" w:hAnsiTheme="minorHAnsi" w:cstheme="minorBidi"/>
-          <w:sz w:val="22"/>
-          <w:szCs w:val="22"/>
-          <w:lang w:val="en-GB"/>
-        </w:rPr>
-        <w:t xml:space="preserve">This </w:t>
-      </w:r>
-      <w:proofErr w:type="spellStart"/>
-      <w:r>
-        <w:rPr>
-          <w:rFonts w:asciiTheme="minorHAnsi" w:eastAsiaTheme="minorHAnsi" w:hAnsiTheme="minorHAnsi" w:cstheme="minorBidi"/>
-          <w:sz w:val="22"/>
-          <w:szCs w:val="22"/>
-          <w:lang w:val="en-GB"/>
-        </w:rPr>
-        <w:t>Submodel</w:t>
-      </w:r>
-      <w:proofErr w:type="spellEnd"/>
-      <w:r>
-        <w:rPr>
-          <w:rFonts w:asciiTheme="minorHAnsi" w:eastAsiaTheme="minorHAnsi" w:hAnsiTheme="minorHAnsi" w:cstheme="minorBidi"/>
-          <w:sz w:val="22"/>
-          <w:szCs w:val="22"/>
-          <w:lang w:val="en-GB"/>
-        </w:rPr>
-        <w:t xml:space="preserve"> template aims at interoperable provision of technical data describing the asset of the respective Asset Administration Shell. Central element is the provision of properties [7], ideally interoperable by the means of dictionaries such as ECLASS and IEC CDD (Common data dictionary).</w:t>
-      </w:r>
-    </w:p>
-    <w:p>
-      <w:pPr>
-        <w:pStyle w:val="Textoindependiente"/>
-        <w:spacing w:before="167" w:line="276" w:lineRule="auto"/>
-        <w:ind w:left="20"/>
-        <w:rPr>
-          <w:rFonts w:asciiTheme="minorHAnsi" w:eastAsiaTheme="minorHAnsi" w:hAnsiTheme="minorHAnsi" w:cstheme="minorBidi"/>
-          <w:sz w:val="22"/>
-          <w:szCs w:val="22"/>
-          <w:lang w:val="en-GB"/>
-        </w:rPr>
-      </w:pPr>
-      <w:r>
-        <w:rPr>
-          <w:rFonts w:asciiTheme="minorHAnsi" w:eastAsiaTheme="minorHAnsi" w:hAnsiTheme="minorHAnsi" w:cstheme="minorBidi"/>
-          <w:sz w:val="22"/>
-          <w:szCs w:val="22"/>
-          <w:lang w:val="en-GB"/>
-        </w:rPr>
-        <w:t xml:space="preserve">A new </w:t>
-      </w:r>
-      <w:proofErr w:type="spellStart"/>
-      <w:r>
-        <w:rPr>
-          <w:rFonts w:asciiTheme="minorHAnsi" w:eastAsiaTheme="minorHAnsi" w:hAnsiTheme="minorHAnsi" w:cstheme="minorBidi"/>
-          <w:sz w:val="22"/>
-          <w:szCs w:val="22"/>
-          <w:lang w:val="en-GB"/>
-        </w:rPr>
-        <w:t>RestServices</w:t>
-      </w:r>
-      <w:proofErr w:type="spellEnd"/>
-      <w:r>
-        <w:rPr>
-          <w:rFonts w:asciiTheme="minorHAnsi" w:eastAsiaTheme="minorHAnsi" w:hAnsiTheme="minorHAnsi" w:cstheme="minorBidi"/>
-          <w:sz w:val="22"/>
-          <w:szCs w:val="22"/>
-          <w:lang w:val="en-GB"/>
-        </w:rPr>
-        <w:t xml:space="preserve"> AAS </w:t>
-      </w:r>
-      <w:proofErr w:type="spellStart"/>
-      <w:r>
-        <w:rPr>
-          <w:rFonts w:asciiTheme="minorHAnsi" w:eastAsiaTheme="minorHAnsi" w:hAnsiTheme="minorHAnsi" w:cstheme="minorBidi"/>
-          <w:sz w:val="22"/>
-          <w:szCs w:val="22"/>
-          <w:lang w:val="en-GB"/>
-        </w:rPr>
-        <w:t>submodel</w:t>
-      </w:r>
-      <w:proofErr w:type="spellEnd"/>
-      <w:r>
-        <w:rPr>
-          <w:rFonts w:asciiTheme="minorHAnsi" w:eastAsiaTheme="minorHAnsi" w:hAnsiTheme="minorHAnsi" w:cstheme="minorBidi"/>
-          <w:sz w:val="22"/>
-          <w:szCs w:val="22"/>
-          <w:lang w:val="en-GB"/>
-        </w:rPr>
-        <w:t xml:space="preserve"> is created </w:t>
-      </w:r>
-      <w:proofErr w:type="gramStart"/>
-      <w:r>
-        <w:rPr>
-          <w:rFonts w:asciiTheme="minorHAnsi" w:eastAsiaTheme="minorHAnsi" w:hAnsiTheme="minorHAnsi" w:cstheme="minorBidi"/>
-          <w:sz w:val="22"/>
-          <w:szCs w:val="22"/>
-          <w:lang w:val="en-GB"/>
-        </w:rPr>
-        <w:t>in order to</w:t>
-      </w:r>
-      <w:proofErr w:type="gramEnd"/>
-      <w:r>
-        <w:rPr>
-          <w:rFonts w:asciiTheme="minorHAnsi" w:eastAsiaTheme="minorHAnsi" w:hAnsiTheme="minorHAnsi" w:cstheme="minorBidi"/>
-          <w:sz w:val="22"/>
-          <w:szCs w:val="22"/>
-          <w:lang w:val="en-GB"/>
-        </w:rPr>
-        <w:t xml:space="preserve"> allow the registration of machine services. In specific, the presented </w:t>
-      </w:r>
-      <w:proofErr w:type="spellStart"/>
-      <w:r>
-        <w:rPr>
-          <w:rFonts w:asciiTheme="minorHAnsi" w:eastAsiaTheme="minorHAnsi" w:hAnsiTheme="minorHAnsi" w:cstheme="minorBidi"/>
-          <w:sz w:val="22"/>
-          <w:szCs w:val="22"/>
-          <w:lang w:val="en-GB"/>
-        </w:rPr>
-        <w:t>submodel</w:t>
-      </w:r>
-      <w:proofErr w:type="spellEnd"/>
-      <w:r>
-        <w:rPr>
-          <w:rFonts w:asciiTheme="minorHAnsi" w:eastAsiaTheme="minorHAnsi" w:hAnsiTheme="minorHAnsi" w:cstheme="minorBidi"/>
-          <w:sz w:val="22"/>
-          <w:szCs w:val="22"/>
-          <w:lang w:val="en-GB"/>
-        </w:rPr>
-        <w:t xml:space="preserve"> permits characterizing properties of rest services such as URL, Name, Method, </w:t>
-      </w:r>
-      <w:proofErr w:type="spellStart"/>
-      <w:r>
-        <w:rPr>
-          <w:rFonts w:asciiTheme="minorHAnsi" w:eastAsiaTheme="minorHAnsi" w:hAnsiTheme="minorHAnsi" w:cstheme="minorBidi"/>
-          <w:sz w:val="22"/>
-          <w:szCs w:val="22"/>
-          <w:lang w:val="en-GB"/>
-        </w:rPr>
-        <w:t>IsAsync</w:t>
-      </w:r>
-      <w:proofErr w:type="spellEnd"/>
-      <w:r>
-        <w:rPr>
-          <w:rFonts w:asciiTheme="minorHAnsi" w:eastAsiaTheme="minorHAnsi" w:hAnsiTheme="minorHAnsi" w:cstheme="minorBidi"/>
-          <w:sz w:val="22"/>
-          <w:szCs w:val="22"/>
-          <w:lang w:val="en-GB"/>
-        </w:rPr>
-        <w:t xml:space="preserve">, </w:t>
-      </w:r>
-      <w:proofErr w:type="spellStart"/>
-      <w:r>
-        <w:rPr>
-          <w:rFonts w:asciiTheme="minorHAnsi" w:eastAsiaTheme="minorHAnsi" w:hAnsiTheme="minorHAnsi" w:cstheme="minorBidi"/>
-          <w:sz w:val="22"/>
-          <w:szCs w:val="22"/>
-          <w:lang w:val="en-GB"/>
-        </w:rPr>
-        <w:t>RequestBody</w:t>
-      </w:r>
-      <w:proofErr w:type="spellEnd"/>
-      <w:r>
-        <w:rPr>
-          <w:rFonts w:asciiTheme="minorHAnsi" w:eastAsiaTheme="minorHAnsi" w:hAnsiTheme="minorHAnsi" w:cstheme="minorBidi"/>
-          <w:sz w:val="22"/>
-          <w:szCs w:val="22"/>
-          <w:lang w:val="en-GB"/>
-        </w:rPr>
-        <w:t>, and Response. These properties correspond to the basic components of a typical rest service}. However, it may not be complete for reasons of this prototype.</w:t>
-      </w:r>
-    </w:p>
-    <w:p>
-      <w:pPr>
-        <w:pStyle w:val="Textoindependiente"/>
+        <w:pStyle w:val="BodyText"/>
         <w:spacing w:before="116" w:line="276" w:lineRule="auto"/>
         <w:ind w:left="20"/>
         <w:rPr>
@@ -1586,7 +1642,7 @@
       <w:hyperlink r:id="rId8" w:history="1">
         <w:r>
           <w:rPr>
-            <w:rStyle w:val="Hipervnculo"/>
+            <w:rStyle w:val="Hyperlink"/>
             <w:rFonts w:asciiTheme="minorHAnsi" w:eastAsiaTheme="minorHAnsi" w:hAnsiTheme="minorHAnsi" w:cstheme="minorBidi"/>
             <w:sz w:val="22"/>
             <w:szCs w:val="22"/>
@@ -1600,57 +1656,28 @@
       <w:pPr>
         <w:rPr>
           <w:lang w:val="en-US"/>
-          <w:rPrChange w:id="11" w:author="Estepa Daniel" w:date="2021-11-16T08:22:00Z">
-            <w:rPr/>
-          </w:rPrChange>
         </w:rPr>
       </w:pPr>
     </w:p>
     <w:p>
       <w:pPr>
-        <w:pStyle w:val="Ttulo2"/>
+        <w:pStyle w:val="Heading2"/>
         <w:rPr>
           <w:lang w:val="en-US"/>
-          <w:rPrChange w:id="12" w:author="Estepa Daniel" w:date="2021-11-16T08:22:00Z">
-            <w:rPr/>
-          </w:rPrChange>
-        </w:rPr>
-      </w:pPr>
-      <w:bookmarkStart w:id="13" w:name="_Toc103940048"/>
+        </w:rPr>
+      </w:pPr>
+      <w:bookmarkStart w:id="3" w:name="_Toc103940048"/>
       <w:r>
         <w:rPr>
           <w:lang w:val="en-US"/>
-          <w:rPrChange w:id="14" w:author="Estepa Daniel" w:date="2021-11-16T08:22:00Z">
-            <w:rPr/>
-          </w:rPrChange>
-        </w:rPr>
-        <w:t xml:space="preserve">Relevant providers of properties for the </w:t>
-      </w:r>
-      <w:proofErr w:type="spellStart"/>
-      <w:r>
-        <w:rPr>
-          <w:lang w:val="en-US"/>
-          <w:rPrChange w:id="15" w:author="Estepa Daniel" w:date="2021-11-16T08:22:00Z">
-            <w:rPr/>
-          </w:rPrChange>
-        </w:rPr>
-        <w:t>submodel</w:t>
-      </w:r>
-      <w:proofErr w:type="spellEnd"/>
-      <w:r>
-        <w:rPr>
-          <w:lang w:val="en-US"/>
-          <w:rPrChange w:id="16" w:author="Estepa Daniel" w:date="2021-11-16T08:22:00Z">
-            <w:rPr/>
-          </w:rPrChange>
-        </w:rPr>
-        <w:t xml:space="preserve"> template</w:t>
-      </w:r>
-      <w:bookmarkEnd w:id="13"/>
+        </w:rPr>
+        <w:t>Relevant providers of properties for the submodel template</w:t>
+      </w:r>
+      <w:bookmarkEnd w:id="3"/>
     </w:p>
     <w:p>
       <w:pPr>
-        <w:pStyle w:val="Textoindependiente"/>
+        <w:pStyle w:val="BodyText"/>
         <w:spacing w:before="167" w:line="276" w:lineRule="auto"/>
         <w:ind w:left="0"/>
         <w:rPr>
@@ -1690,7 +1717,7 @@
     </w:p>
     <w:p>
       <w:pPr>
-        <w:pStyle w:val="Textoindependiente"/>
+        <w:pStyle w:val="BodyText"/>
         <w:spacing w:before="0" w:line="229" w:lineRule="exact"/>
         <w:ind w:left="20"/>
         <w:rPr>
@@ -1712,7 +1739,7 @@
     </w:p>
     <w:p>
       <w:pPr>
-        <w:pStyle w:val="Textoindependiente"/>
+        <w:pStyle w:val="BodyText"/>
         <w:numPr>
           <w:ilvl w:val="0"/>
           <w:numId w:val="2"/>
@@ -1756,7 +1783,7 @@
     </w:p>
     <w:p>
       <w:pPr>
-        <w:pStyle w:val="Textoindependiente"/>
+        <w:pStyle w:val="BodyText"/>
         <w:numPr>
           <w:ilvl w:val="0"/>
           <w:numId w:val="2"/>
@@ -1837,7 +1864,7 @@
     </w:p>
     <w:p>
       <w:pPr>
-        <w:pStyle w:val="Textoindependiente"/>
+        <w:pStyle w:val="BodyText"/>
         <w:spacing w:before="49"/>
         <w:rPr>
           <w:rFonts w:asciiTheme="minorHAnsi" w:eastAsiaTheme="minorHAnsi" w:hAnsiTheme="minorHAnsi" w:cstheme="minorBidi"/>
@@ -1853,12 +1880,48 @@
           <w:szCs w:val="22"/>
           <w:lang w:val="en-GB"/>
         </w:rPr>
-        <w:t>However, at the writting of this document, we did not find any property related to RestServices. Therefore, the properties included in this submodel are based on Oracle’s web document:</w:t>
+        <w:t>However, a</w:t>
+      </w:r>
+      <w:r>
+        <w:rPr>
+          <w:rFonts w:asciiTheme="minorHAnsi" w:eastAsiaTheme="minorHAnsi" w:hAnsiTheme="minorHAnsi" w:cstheme="minorBidi"/>
+          <w:sz w:val="22"/>
+          <w:szCs w:val="22"/>
+          <w:lang w:val="en-GB"/>
+        </w:rPr>
+        <w:t>s of</w:t>
+      </w:r>
+      <w:r>
+        <w:rPr>
+          <w:rFonts w:asciiTheme="minorHAnsi" w:eastAsiaTheme="minorHAnsi" w:hAnsiTheme="minorHAnsi" w:cstheme="minorBidi"/>
+          <w:sz w:val="22"/>
+          <w:szCs w:val="22"/>
+          <w:lang w:val="en-GB"/>
+        </w:rPr>
+        <w:t xml:space="preserve"> th</w:t>
+      </w:r>
+      <w:r>
+        <w:rPr>
+          <w:rFonts w:asciiTheme="minorHAnsi" w:eastAsiaTheme="minorHAnsi" w:hAnsiTheme="minorHAnsi" w:cstheme="minorBidi"/>
+          <w:sz w:val="22"/>
+          <w:szCs w:val="22"/>
+          <w:lang w:val="en-GB"/>
+        </w:rPr>
+        <w:t>is</w:t>
+      </w:r>
+      <w:r>
+        <w:rPr>
+          <w:rFonts w:asciiTheme="minorHAnsi" w:eastAsiaTheme="minorHAnsi" w:hAnsiTheme="minorHAnsi" w:cstheme="minorBidi"/>
+          <w:sz w:val="22"/>
+          <w:szCs w:val="22"/>
+          <w:lang w:val="en-GB"/>
+        </w:rPr>
+        <w:t xml:space="preserve"> writing, we did not find any property related to RestServices. Therefore, the properties included in this submodel are based on Oracle’s web document:</w:t>
       </w:r>
     </w:p>
     <w:p>
       <w:pPr>
-        <w:pStyle w:val="Textoindependiente"/>
+        <w:pStyle w:val="BodyText"/>
         <w:numPr>
           <w:ilvl w:val="0"/>
           <w:numId w:val="2"/>
@@ -1877,21 +1940,9 @@
       <w:hyperlink r:id="rId12" w:history="1">
         <w:r>
           <w:rPr>
-            <w:rStyle w:val="Hipervnculo"/>
+            <w:rStyle w:val="Hyperlink"/>
           </w:rPr>
-          <w:t>https://docs.oracle.com/javaee</w:t>
-        </w:r>
-        <w:r>
-          <w:rPr>
-            <w:rStyle w:val="Hipervnculo"/>
-          </w:rPr>
-          <w:t>/</w:t>
-        </w:r>
-        <w:r>
-          <w:rPr>
-            <w:rStyle w:val="Hipervnculo"/>
-          </w:rPr>
-          <w:t>6/tutorial/doc/gijqy.html</w:t>
+          <w:t>https://docs.oracle.com/javaee/6/tutorial/doc/gijqy.html</w:t>
         </w:r>
       </w:hyperlink>
     </w:p>
@@ -1904,188 +1955,90 @@
     </w:p>
     <w:p>
       <w:pPr>
-        <w:pStyle w:val="Ttulo1"/>
+        <w:pStyle w:val="Heading1"/>
         <w:rPr>
           <w:lang w:val="en-US"/>
-          <w:rPrChange w:id="17" w:author="Estepa Daniel" w:date="2021-11-16T08:22:00Z">
-            <w:rPr/>
-          </w:rPrChange>
-        </w:rPr>
-      </w:pPr>
-      <w:bookmarkStart w:id="18" w:name="_Toc103940049"/>
+        </w:rPr>
+      </w:pPr>
+      <w:bookmarkStart w:id="4" w:name="_Toc103940049"/>
+      <w:r>
+        <w:rPr>
+          <w:lang w:val="en-US"/>
+        </w:rPr>
+        <w:t xml:space="preserve">Submodel for </w:t>
+      </w:r>
       <w:proofErr w:type="spellStart"/>
       <w:r>
         <w:rPr>
           <w:lang w:val="en-US"/>
-          <w:rPrChange w:id="19" w:author="Estepa Daniel" w:date="2021-11-16T08:22:00Z">
-            <w:rPr/>
-          </w:rPrChange>
-        </w:rPr>
-        <w:t>Submodel</w:t>
+        </w:rPr>
+        <w:t>RestServices</w:t>
       </w:r>
       <w:proofErr w:type="spellEnd"/>
       <w:r>
         <w:rPr>
           <w:lang w:val="en-US"/>
-          <w:rPrChange w:id="20" w:author="Estepa Daniel" w:date="2021-11-16T08:22:00Z">
-            <w:rPr/>
-          </w:rPrChange>
-        </w:rPr>
-        <w:t xml:space="preserve"> for </w:t>
-      </w:r>
-      <w:proofErr w:type="spellStart"/>
-      <w:r>
-        <w:rPr>
-          <w:lang w:val="en-US"/>
-        </w:rPr>
-        <w:t>RestServices</w:t>
-      </w:r>
-      <w:proofErr w:type="spellEnd"/>
-      <w:r>
-        <w:rPr>
-          <w:lang w:val="en-US"/>
-          <w:rPrChange w:id="21" w:author="Estepa Daniel" w:date="2021-11-16T08:22:00Z">
-            <w:rPr/>
-          </w:rPrChange>
         </w:rPr>
         <w:t xml:space="preserve"> description</w:t>
       </w:r>
-      <w:bookmarkEnd w:id="18"/>
+      <w:bookmarkEnd w:id="4"/>
     </w:p>
     <w:p>
       <w:pPr>
-        <w:pStyle w:val="Ttulo2"/>
+        <w:pStyle w:val="Heading2"/>
         <w:rPr>
           <w:lang w:val="en-US"/>
-          <w:rPrChange w:id="22" w:author="Estepa Daniel" w:date="2021-11-16T08:22:00Z">
-            <w:rPr/>
-          </w:rPrChange>
-        </w:rPr>
-      </w:pPr>
-      <w:bookmarkStart w:id="23" w:name="_Toc103940050"/>
+        </w:rPr>
+      </w:pPr>
+      <w:bookmarkStart w:id="5" w:name="_Toc103940050"/>
       <w:r>
         <w:rPr>
           <w:lang w:val="en-US"/>
-          <w:rPrChange w:id="24" w:author="Estepa Daniel" w:date="2021-11-16T08:22:00Z">
-            <w:rPr/>
-          </w:rPrChange>
         </w:rPr>
         <w:t>Approach</w:t>
       </w:r>
-      <w:bookmarkEnd w:id="23"/>
+      <w:bookmarkEnd w:id="5"/>
     </w:p>
     <w:p>
       <w:pPr>
         <w:rPr>
           <w:lang w:val="en-US"/>
-          <w:rPrChange w:id="25" w:author="Estepa Daniel" w:date="2021-11-16T08:22:00Z">
-            <w:rPr/>
-          </w:rPrChange>
         </w:rPr>
       </w:pPr>
       <w:r>
         <w:rPr>
           <w:lang w:val="en-US"/>
-          <w:rPrChange w:id="26" w:author="Estepa Daniel" w:date="2021-11-16T08:22:00Z">
-            <w:rPr/>
-          </w:rPrChange>
-        </w:rPr>
-        <w:t xml:space="preserve">A </w:t>
-      </w:r>
-      <w:proofErr w:type="spellStart"/>
+        </w:rPr>
+        <w:t xml:space="preserve">A Submodel according to this Submodel template specification consists of </w:t>
+      </w:r>
       <w:r>
         <w:rPr>
           <w:lang w:val="en-US"/>
-          <w:rPrChange w:id="27" w:author="Estepa Daniel" w:date="2021-11-16T08:22:00Z">
-            <w:rPr/>
-          </w:rPrChange>
-        </w:rPr>
-        <w:t>Submodel</w:t>
-      </w:r>
-      <w:proofErr w:type="spellEnd"/>
+        </w:rPr>
+        <w:t>four</w:t>
+      </w:r>
       <w:r>
         <w:rPr>
           <w:lang w:val="en-US"/>
-          <w:rPrChange w:id="28" w:author="Estepa Daniel" w:date="2021-11-16T08:22:00Z">
-            <w:rPr/>
-          </w:rPrChange>
-        </w:rPr>
-        <w:t xml:space="preserve"> according to this </w:t>
-      </w:r>
-      <w:proofErr w:type="spellStart"/>
+        </w:rPr>
+        <w:t xml:space="preserve"> areas, represented by </w:t>
+      </w:r>
       <w:r>
         <w:rPr>
           <w:lang w:val="en-US"/>
-          <w:rPrChange w:id="29" w:author="Estepa Daniel" w:date="2021-11-16T08:22:00Z">
-            <w:rPr/>
-          </w:rPrChange>
-        </w:rPr>
-        <w:t>Submodel</w:t>
-      </w:r>
-      <w:proofErr w:type="spellEnd"/>
+        </w:rPr>
+        <w:t>four</w:t>
+      </w:r>
       <w:r>
         <w:rPr>
           <w:lang w:val="en-US"/>
-          <w:rPrChange w:id="30" w:author="Estepa Daniel" w:date="2021-11-16T08:22:00Z">
-            <w:rPr/>
-          </w:rPrChange>
-        </w:rPr>
-        <w:t xml:space="preserve"> template specification consists of </w:t>
-      </w:r>
-      <w:r>
-        <w:rPr>
-          <w:lang w:val="en-US"/>
-        </w:rPr>
-        <w:t>four</w:t>
-      </w:r>
-      <w:r>
-        <w:rPr>
-          <w:lang w:val="en-US"/>
-          <w:rPrChange w:id="31" w:author="Estepa Daniel" w:date="2021-11-16T08:22:00Z">
-            <w:rPr/>
-          </w:rPrChange>
-        </w:rPr>
-        <w:t xml:space="preserve"> areas, represented by </w:t>
-      </w:r>
-      <w:r>
-        <w:rPr>
-          <w:lang w:val="en-US"/>
-        </w:rPr>
-        <w:t>four</w:t>
-      </w:r>
-      <w:r>
-        <w:rPr>
-          <w:lang w:val="en-US"/>
-          <w:rPrChange w:id="32" w:author="Estepa Daniel" w:date="2021-11-16T08:22:00Z">
-            <w:rPr/>
-          </w:rPrChange>
-        </w:rPr>
-        <w:t xml:space="preserve"> </w:t>
-      </w:r>
-      <w:proofErr w:type="spellStart"/>
-      <w:r>
-        <w:rPr>
-          <w:lang w:val="en-US"/>
-          <w:rPrChange w:id="33" w:author="Estepa Daniel" w:date="2021-11-16T08:22:00Z">
-            <w:rPr/>
-          </w:rPrChange>
-        </w:rPr>
-        <w:t>SubmodelElementCollections</w:t>
-      </w:r>
-      <w:proofErr w:type="spellEnd"/>
-      <w:r>
-        <w:rPr>
-          <w:lang w:val="en-US"/>
-          <w:rPrChange w:id="34" w:author="Estepa Daniel" w:date="2021-11-16T08:22:00Z">
-            <w:rPr/>
-          </w:rPrChange>
-        </w:rPr>
-        <w:t>:</w:t>
+        </w:rPr>
+        <w:t xml:space="preserve"> SubmodelElementCollections:</w:t>
       </w:r>
     </w:p>
     <w:p>
       <w:pPr>
-        <w:pStyle w:val="Textoindependiente"/>
+        <w:pStyle w:val="BodyText"/>
         <w:numPr>
           <w:ilvl w:val="0"/>
           <w:numId w:val="1"/>
@@ -2129,7 +2082,7 @@
     </w:p>
     <w:p>
       <w:pPr>
-        <w:pStyle w:val="Textoindependiente"/>
+        <w:pStyle w:val="BodyText"/>
         <w:numPr>
           <w:ilvl w:val="0"/>
           <w:numId w:val="1"/>
@@ -2159,12 +2112,48 @@
           <w:szCs w:val="22"/>
           <w:lang w:val="en-GB"/>
         </w:rPr>
-        <w:t xml:space="preserve"> A name for the operation.</w:t>
+        <w:t xml:space="preserve"> </w:t>
+      </w:r>
+      <w:r>
+        <w:rPr>
+          <w:rFonts w:asciiTheme="minorHAnsi" w:eastAsiaTheme="minorHAnsi" w:hAnsiTheme="minorHAnsi" w:cstheme="minorBidi"/>
+          <w:sz w:val="22"/>
+          <w:szCs w:val="22"/>
+          <w:lang w:val="en-GB"/>
+        </w:rPr>
+        <w:t>The</w:t>
+      </w:r>
+      <w:r>
+        <w:rPr>
+          <w:rFonts w:asciiTheme="minorHAnsi" w:eastAsiaTheme="minorHAnsi" w:hAnsiTheme="minorHAnsi" w:cstheme="minorBidi"/>
+          <w:sz w:val="22"/>
+          <w:szCs w:val="22"/>
+          <w:lang w:val="en-GB"/>
+        </w:rPr>
+        <w:t xml:space="preserve"> name </w:t>
+      </w:r>
+      <w:r>
+        <w:rPr>
+          <w:rFonts w:asciiTheme="minorHAnsi" w:eastAsiaTheme="minorHAnsi" w:hAnsiTheme="minorHAnsi" w:cstheme="minorBidi"/>
+          <w:sz w:val="22"/>
+          <w:szCs w:val="22"/>
+          <w:lang w:val="en-GB"/>
+        </w:rPr>
+        <w:t>of</w:t>
+      </w:r>
+      <w:r>
+        <w:rPr>
+          <w:rFonts w:asciiTheme="minorHAnsi" w:eastAsiaTheme="minorHAnsi" w:hAnsiTheme="minorHAnsi" w:cstheme="minorBidi"/>
+          <w:sz w:val="22"/>
+          <w:szCs w:val="22"/>
+          <w:lang w:val="en-GB"/>
+        </w:rPr>
+        <w:t xml:space="preserve"> the operation.</w:t>
       </w:r>
     </w:p>
     <w:p>
       <w:pPr>
-        <w:pStyle w:val="Textoindependiente"/>
+        <w:pStyle w:val="BodyText"/>
         <w:numPr>
           <w:ilvl w:val="0"/>
           <w:numId w:val="1"/>
@@ -2217,7 +2206,7 @@
     </w:p>
     <w:p>
       <w:pPr>
-        <w:pStyle w:val="Textoindependiente"/>
+        <w:pStyle w:val="BodyText"/>
         <w:numPr>
           <w:ilvl w:val="0"/>
           <w:numId w:val="1"/>
@@ -2263,7 +2252,7 @@
     </w:p>
     <w:p>
       <w:pPr>
-        <w:pStyle w:val="Textoindependiente"/>
+        <w:pStyle w:val="BodyText"/>
         <w:numPr>
           <w:ilvl w:val="0"/>
           <w:numId w:val="1"/>
@@ -2318,7 +2307,7 @@
     </w:p>
     <w:p>
       <w:pPr>
-        <w:pStyle w:val="Textoindependiente"/>
+        <w:pStyle w:val="BodyText"/>
         <w:numPr>
           <w:ilvl w:val="0"/>
           <w:numId w:val="1"/>
@@ -2353,21 +2342,21 @@
     </w:p>
     <w:p>
       <w:pPr>
-        <w:pStyle w:val="Textoindependiente"/>
+        <w:pStyle w:val="BodyText"/>
         <w:spacing w:before="6" w:line="276" w:lineRule="auto"/>
         <w:ind w:left="20" w:right="1"/>
       </w:pPr>
     </w:p>
     <w:p>
       <w:pPr>
-        <w:pStyle w:val="Textoindependiente"/>
+        <w:pStyle w:val="BodyText"/>
         <w:spacing w:before="6" w:line="276" w:lineRule="auto"/>
         <w:ind w:left="20" w:right="1"/>
       </w:pPr>
     </w:p>
     <w:p>
       <w:pPr>
-        <w:pStyle w:val="Textoindependiente"/>
+        <w:pStyle w:val="BodyText"/>
         <w:spacing w:before="10" w:line="276" w:lineRule="auto"/>
         <w:ind w:left="20"/>
         <w:rPr>
@@ -2531,32 +2520,12 @@
           <w:szCs w:val="22"/>
           <w:lang w:val="en-GB"/>
         </w:rPr>
-        <w:t xml:space="preserve">. By such provisions, the same technical data entities can be provided for multiple language domains required by multiple target markets of the industrial </w:t>
-      </w:r>
-      <w:proofErr w:type="spellStart"/>
-      <w:r>
-        <w:rPr>
-          <w:rFonts w:asciiTheme="minorHAnsi" w:eastAsiaTheme="minorHAnsi" w:hAnsiTheme="minorHAnsi" w:cstheme="minorBidi"/>
-          <w:sz w:val="22"/>
-          <w:szCs w:val="22"/>
-          <w:lang w:val="en-GB"/>
-        </w:rPr>
-        <w:t>equipments</w:t>
-      </w:r>
-      <w:proofErr w:type="spellEnd"/>
-      <w:r>
-        <w:rPr>
-          <w:rFonts w:asciiTheme="minorHAnsi" w:eastAsiaTheme="minorHAnsi" w:hAnsiTheme="minorHAnsi" w:cstheme="minorBidi"/>
-          <w:sz w:val="22"/>
-          <w:szCs w:val="22"/>
-          <w:lang w:val="en-GB"/>
-        </w:rPr>
-        <w:t xml:space="preserve"> and therefore fosters cross-relationships between these language domains for engineering and analytics.</w:t>
+        <w:t>. By such provisions, the same technical data entities can be provided for multiple language domains required by multiple target markets of the industrial equipment and therefore fosters cross-relationships between these language domains for engineering and analytics.</w:t>
       </w:r>
     </w:p>
     <w:p>
       <w:pPr>
-        <w:pStyle w:val="Textoindependiente"/>
+        <w:pStyle w:val="BodyText"/>
         <w:spacing w:before="121"/>
         <w:ind w:left="20"/>
       </w:pPr>
@@ -2651,26 +2620,17 @@
       <w:pPr>
         <w:rPr>
           <w:lang w:val="en-US"/>
-          <w:rPrChange w:id="35" w:author="Estepa Daniel" w:date="2021-11-16T08:22:00Z">
-            <w:rPr/>
-          </w:rPrChange>
-        </w:rPr>
-      </w:pPr>
-      <w:bookmarkStart w:id="36" w:name="_bookmark1"/>
-      <w:bookmarkEnd w:id="36"/>
+        </w:rPr>
+      </w:pPr>
+      <w:bookmarkStart w:id="6" w:name="_bookmark1"/>
+      <w:bookmarkEnd w:id="6"/>
       <w:r>
         <w:rPr>
           <w:b/>
           <w:sz w:val="20"/>
           <w:lang w:val="en-US"/>
-          <w:rPrChange w:id="37" w:author="Estepa Daniel" w:date="2021-11-16T08:22:00Z">
-            <w:rPr>
-              <w:b/>
-              <w:sz w:val="20"/>
-            </w:rPr>
-          </w:rPrChange>
-        </w:rPr>
-        <w:t xml:space="preserve">Figure 1 Screen shot of the AASX Package Explorer with </w:t>
+        </w:rPr>
+        <w:t xml:space="preserve">Figure 1 Screenshot of the AASX Package Explorer with </w:t>
       </w:r>
       <w:proofErr w:type="spellStart"/>
       <w:r>
@@ -2678,12 +2638,6 @@
           <w:b/>
           <w:sz w:val="20"/>
           <w:lang w:val="en-US"/>
-          <w:rPrChange w:id="38" w:author="Estepa Daniel" w:date="2021-11-16T08:22:00Z">
-            <w:rPr>
-              <w:b/>
-              <w:sz w:val="20"/>
-            </w:rPr>
-          </w:rPrChange>
         </w:rPr>
         <w:t>Submodel</w:t>
       </w:r>
@@ -2693,12 +2647,6 @@
           <w:b/>
           <w:sz w:val="20"/>
           <w:lang w:val="en-US"/>
-          <w:rPrChange w:id="39" w:author="Estepa Daniel" w:date="2021-11-16T08:22:00Z">
-            <w:rPr>
-              <w:b/>
-              <w:sz w:val="20"/>
-            </w:rPr>
-          </w:rPrChange>
         </w:rPr>
         <w:t xml:space="preserve"> "</w:t>
       </w:r>
@@ -2717,12 +2665,6 @@
           <w:b/>
           <w:sz w:val="20"/>
           <w:lang w:val="en-US"/>
-          <w:rPrChange w:id="40" w:author="Estepa Daniel" w:date="2021-11-16T08:22:00Z">
-            <w:rPr>
-              <w:b/>
-              <w:sz w:val="20"/>
-            </w:rPr>
-          </w:rPrChange>
         </w:rPr>
         <w:t>" of an example asset</w:t>
       </w:r>
@@ -2737,7 +2679,7 @@
     </w:p>
     <w:p>
       <w:pPr>
-        <w:pStyle w:val="Ttulo2"/>
+        <w:pStyle w:val="Heading2"/>
         <w:rPr>
           <w:lang w:val="en-US"/>
         </w:rPr>
@@ -2745,21 +2687,15 @@
     </w:p>
     <w:p>
       <w:pPr>
-        <w:pStyle w:val="Ttulo2"/>
+        <w:pStyle w:val="Heading2"/>
         <w:rPr>
           <w:lang w:val="en-US"/>
-          <w:rPrChange w:id="41" w:author="Estepa Daniel" w:date="2021-11-16T08:22:00Z">
-            <w:rPr/>
-          </w:rPrChange>
-        </w:rPr>
-      </w:pPr>
-      <w:bookmarkStart w:id="42" w:name="_Toc103940051"/>
+        </w:rPr>
+      </w:pPr>
+      <w:bookmarkStart w:id="7" w:name="_Toc103940051"/>
       <w:r>
         <w:rPr>
           <w:lang w:val="en-US"/>
-          <w:rPrChange w:id="43" w:author="Estepa Daniel" w:date="2021-11-16T08:22:00Z">
-            <w:rPr/>
-          </w:rPrChange>
         </w:rPr>
         <w:t xml:space="preserve">Attributes of the </w:t>
       </w:r>
@@ -2767,9 +2703,6 @@
       <w:r>
         <w:rPr>
           <w:lang w:val="en-US"/>
-          <w:rPrChange w:id="44" w:author="Estepa Daniel" w:date="2021-11-16T08:22:00Z">
-            <w:rPr/>
-          </w:rPrChange>
         </w:rPr>
         <w:t>submodel</w:t>
       </w:r>
@@ -2777,13 +2710,10 @@
       <w:r>
         <w:rPr>
           <w:lang w:val="en-US"/>
-          <w:rPrChange w:id="45" w:author="Estepa Daniel" w:date="2021-11-16T08:22:00Z">
-            <w:rPr/>
-          </w:rPrChange>
         </w:rPr>
         <w:t xml:space="preserve"> instance</w:t>
       </w:r>
-      <w:bookmarkEnd w:id="42"/>
+      <w:bookmarkEnd w:id="7"/>
     </w:p>
     <w:p>
       <w:pPr>
@@ -2796,269 +2726,302 @@
           <w:rFonts w:eastAsiaTheme="minorHAnsi"/>
           <w:lang w:val="en-GB" w:eastAsia="en-US"/>
         </w:rPr>
-        <w:t xml:space="preserve">Tables </w:t>
+        <w:t>The t</w:t>
       </w:r>
       <w:r>
         <w:rPr>
           <w:rFonts w:eastAsiaTheme="minorHAnsi"/>
           <w:lang w:val="en-GB" w:eastAsia="en-US"/>
         </w:rPr>
-        <w:t>shown below</w:t>
+        <w:t xml:space="preserve">ables </w:t>
       </w:r>
       <w:r>
         <w:rPr>
           <w:rFonts w:eastAsiaTheme="minorHAnsi"/>
           <w:lang w:val="en-GB" w:eastAsia="en-US"/>
         </w:rPr>
-        <w:t xml:space="preserve"> break down the </w:t>
-      </w:r>
-      <w:proofErr w:type="gramStart"/>
+        <w:t>below</w:t>
+      </w:r>
       <w:r>
         <w:rPr>
           <w:rFonts w:eastAsiaTheme="minorHAnsi"/>
           <w:lang w:val="en-GB" w:eastAsia="en-US"/>
         </w:rPr>
-        <w:t>attributes</w:t>
-      </w:r>
-      <w:proofErr w:type="gramEnd"/>
+        <w:t xml:space="preserve"> break down the attribute specifications of the </w:t>
+      </w:r>
+      <w:proofErr w:type="spellStart"/>
       <w:r>
         <w:rPr>
           <w:rFonts w:eastAsiaTheme="minorHAnsi"/>
           <w:lang w:val="en-GB" w:eastAsia="en-US"/>
         </w:rPr>
-        <w:t xml:space="preserve"> specifications of the </w:t>
-      </w:r>
-      <w:proofErr w:type="spellStart"/>
+        <w:t>RestServices</w:t>
+      </w:r>
+      <w:proofErr w:type="spellEnd"/>
       <w:r>
         <w:rPr>
           <w:rFonts w:eastAsiaTheme="minorHAnsi"/>
           <w:lang w:val="en-GB" w:eastAsia="en-US"/>
         </w:rPr>
-        <w:t>RestServices</w:t>
-      </w:r>
-      <w:proofErr w:type="spellEnd"/>
+        <w:t xml:space="preserve"> </w:t>
+      </w:r>
+      <w:proofErr w:type="spellStart"/>
       <w:r>
         <w:rPr>
           <w:rFonts w:eastAsiaTheme="minorHAnsi"/>
           <w:lang w:val="en-GB" w:eastAsia="en-US"/>
         </w:rPr>
-        <w:t xml:space="preserve"> </w:t>
-      </w:r>
-      <w:proofErr w:type="spellStart"/>
+        <w:t>submodel</w:t>
+      </w:r>
+      <w:proofErr w:type="spellEnd"/>
       <w:r>
         <w:rPr>
           <w:rFonts w:eastAsiaTheme="minorHAnsi"/>
           <w:lang w:val="en-GB" w:eastAsia="en-US"/>
         </w:rPr>
-        <w:t>submodel</w:t>
-      </w:r>
-      <w:proofErr w:type="spellEnd"/>
+        <w:t xml:space="preserve">. First, at the top level, the </w:t>
+      </w:r>
       <w:r>
         <w:rPr>
           <w:rFonts w:eastAsiaTheme="minorHAnsi"/>
           <w:lang w:val="en-GB" w:eastAsia="en-US"/>
         </w:rPr>
-        <w:t xml:space="preserve">. First, at the top level, the </w:t>
-      </w:r>
+        <w:t>“</w:t>
+      </w:r>
+      <w:proofErr w:type="spellStart"/>
       <w:r>
         <w:rPr>
           <w:rFonts w:eastAsiaTheme="minorHAnsi"/>
           <w:lang w:val="en-GB" w:eastAsia="en-US"/>
         </w:rPr>
-        <w:t>“</w:t>
-      </w:r>
-      <w:proofErr w:type="spellStart"/>
+        <w:t>RestServices</w:t>
+      </w:r>
+      <w:proofErr w:type="spellEnd"/>
       <w:r>
         <w:rPr>
           <w:rFonts w:eastAsiaTheme="minorHAnsi"/>
           <w:lang w:val="en-GB" w:eastAsia="en-US"/>
         </w:rPr>
-        <w:t>RestServices</w:t>
-      </w:r>
-      <w:proofErr w:type="spellEnd"/>
+        <w:t>”</w:t>
+      </w:r>
       <w:r>
         <w:rPr>
           <w:rFonts w:eastAsiaTheme="minorHAnsi"/>
           <w:lang w:val="en-GB" w:eastAsia="en-US"/>
         </w:rPr>
-        <w:t>”</w:t>
-      </w:r>
+        <w:t xml:space="preserve"> </w:t>
+      </w:r>
+      <w:proofErr w:type="spellStart"/>
       <w:r>
         <w:rPr>
           <w:rFonts w:eastAsiaTheme="minorHAnsi"/>
           <w:lang w:val="en-GB" w:eastAsia="en-US"/>
         </w:rPr>
-        <w:t xml:space="preserve"> </w:t>
-      </w:r>
-      <w:proofErr w:type="spellStart"/>
+        <w:t>submodel</w:t>
+      </w:r>
+      <w:proofErr w:type="spellEnd"/>
       <w:r>
         <w:rPr>
           <w:rFonts w:eastAsiaTheme="minorHAnsi"/>
           <w:lang w:val="en-GB" w:eastAsia="en-US"/>
         </w:rPr>
-        <w:t>submodel</w:t>
-      </w:r>
-      <w:proofErr w:type="spellEnd"/>
+        <w:t xml:space="preserve"> contains one property of type </w:t>
+      </w:r>
+      <w:proofErr w:type="spellStart"/>
       <w:r>
         <w:rPr>
           <w:rFonts w:eastAsiaTheme="minorHAnsi"/>
           <w:lang w:val="en-GB" w:eastAsia="en-US"/>
         </w:rPr>
-        <w:t xml:space="preserve"> contains one property of type </w:t>
-      </w:r>
-      <w:proofErr w:type="spellStart"/>
+        <w:t>SubmodelElementCollection</w:t>
+      </w:r>
+      <w:proofErr w:type="spellEnd"/>
       <w:r>
         <w:rPr>
           <w:rFonts w:eastAsiaTheme="minorHAnsi"/>
           <w:lang w:val="en-GB" w:eastAsia="en-US"/>
         </w:rPr>
-        <w:t>SubmodelElementCollection</w:t>
-      </w:r>
-      <w:proofErr w:type="spellEnd"/>
+        <w:t xml:space="preserve"> and its multiplicity is set to </w:t>
+      </w:r>
+      <w:proofErr w:type="gramStart"/>
       <w:r>
         <w:rPr>
           <w:rFonts w:eastAsiaTheme="minorHAnsi"/>
           <w:lang w:val="en-GB" w:eastAsia="en-US"/>
         </w:rPr>
-        <w:t xml:space="preserve"> and its multiplicity is set to </w:t>
-      </w:r>
-      <w:proofErr w:type="gramStart"/>
+        <w:t>1..</w:t>
+      </w:r>
+      <w:proofErr w:type="gramEnd"/>
       <w:r>
         <w:rPr>
           <w:rFonts w:eastAsiaTheme="minorHAnsi"/>
           <w:lang w:val="en-GB" w:eastAsia="en-US"/>
         </w:rPr>
-        <w:t>1..</w:t>
-      </w:r>
-      <w:proofErr w:type="gramEnd"/>
+        <w:t xml:space="preserve">* to allow the registration of 1 to many services of an asset. Next, the </w:t>
+      </w:r>
       <w:r>
         <w:rPr>
           <w:rFonts w:eastAsiaTheme="minorHAnsi"/>
           <w:lang w:val="en-GB" w:eastAsia="en-US"/>
         </w:rPr>
-        <w:t xml:space="preserve">* to allow the registration of 1 to many services of an asset. Next, the </w:t>
-      </w:r>
+        <w:t>“</w:t>
+      </w:r>
+      <w:proofErr w:type="spellStart"/>
       <w:r>
         <w:rPr>
           <w:rFonts w:eastAsiaTheme="minorHAnsi"/>
           <w:lang w:val="en-GB" w:eastAsia="en-US"/>
         </w:rPr>
-        <w:t>“</w:t>
-      </w:r>
-      <w:proofErr w:type="spellStart"/>
+        <w:t>RestService</w:t>
+      </w:r>
+      <w:proofErr w:type="spellEnd"/>
       <w:r>
         <w:rPr>
           <w:rFonts w:eastAsiaTheme="minorHAnsi"/>
           <w:lang w:val="en-GB" w:eastAsia="en-US"/>
         </w:rPr>
-        <w:t>RestService</w:t>
-      </w:r>
-      <w:proofErr w:type="spellEnd"/>
+        <w:t>”</w:t>
+      </w:r>
       <w:r>
         <w:rPr>
           <w:rFonts w:eastAsiaTheme="minorHAnsi"/>
           <w:lang w:val="en-GB" w:eastAsia="en-US"/>
         </w:rPr>
-        <w:t>”</w:t>
-      </w:r>
+        <w:t xml:space="preserve"> </w:t>
+      </w:r>
+      <w:proofErr w:type="spellStart"/>
       <w:r>
         <w:rPr>
           <w:rFonts w:eastAsiaTheme="minorHAnsi"/>
           <w:lang w:val="en-GB" w:eastAsia="en-US"/>
         </w:rPr>
-        <w:t xml:space="preserve"> </w:t>
-      </w:r>
-      <w:proofErr w:type="spellStart"/>
+        <w:t>SubmodelElementCollection</w:t>
+      </w:r>
+      <w:proofErr w:type="spellEnd"/>
       <w:r>
         <w:rPr>
           <w:rFonts w:eastAsiaTheme="minorHAnsi"/>
           <w:lang w:val="en-GB" w:eastAsia="en-US"/>
         </w:rPr>
-        <w:t>SubmodelElementCollection</w:t>
-      </w:r>
-      <w:proofErr w:type="spellEnd"/>
+        <w:t xml:space="preserve"> allows </w:t>
+      </w:r>
       <w:r>
         <w:rPr>
           <w:rFonts w:eastAsiaTheme="minorHAnsi"/>
           <w:lang w:val="en-GB" w:eastAsia="en-US"/>
         </w:rPr>
-        <w:t xml:space="preserve"> allows to characterize an individual service by using properties such as URL, Name, Method, </w:t>
-      </w:r>
-      <w:proofErr w:type="spellStart"/>
+        <w:t>the</w:t>
+      </w:r>
       <w:r>
         <w:rPr>
           <w:rFonts w:eastAsiaTheme="minorHAnsi"/>
           <w:lang w:val="en-GB" w:eastAsia="en-US"/>
         </w:rPr>
-        <w:t>IsAsync</w:t>
-      </w:r>
-      <w:proofErr w:type="spellEnd"/>
+        <w:t xml:space="preserve"> characteriz</w:t>
+      </w:r>
       <w:r>
         <w:rPr>
           <w:rFonts w:eastAsiaTheme="minorHAnsi"/>
           <w:lang w:val="en-GB" w:eastAsia="en-US"/>
         </w:rPr>
-        <w:t xml:space="preserve">, </w:t>
-      </w:r>
-      <w:proofErr w:type="spellStart"/>
+        <w:t>ation of</w:t>
+      </w:r>
       <w:r>
         <w:rPr>
           <w:rFonts w:eastAsiaTheme="minorHAnsi"/>
           <w:lang w:val="en-GB" w:eastAsia="en-US"/>
         </w:rPr>
-        <w:t>RequestBody</w:t>
-      </w:r>
-      <w:proofErr w:type="spellEnd"/>
+        <w:t xml:space="preserve"> an individual service by using properties such as URL, Name, Method, </w:t>
+      </w:r>
+      <w:proofErr w:type="spellStart"/>
       <w:r>
         <w:rPr>
           <w:rFonts w:eastAsiaTheme="minorHAnsi"/>
           <w:lang w:val="en-GB" w:eastAsia="en-US"/>
         </w:rPr>
-        <w:t xml:space="preserve">, and Response. Finally, the </w:t>
-      </w:r>
+        <w:t>IsAsync</w:t>
+      </w:r>
+      <w:proofErr w:type="spellEnd"/>
       <w:r>
         <w:rPr>
           <w:rFonts w:eastAsiaTheme="minorHAnsi"/>
           <w:lang w:val="en-GB" w:eastAsia="en-US"/>
         </w:rPr>
-        <w:t>“</w:t>
-      </w:r>
+        <w:t xml:space="preserve">, </w:t>
+      </w:r>
+      <w:proofErr w:type="spellStart"/>
       <w:r>
         <w:rPr>
           <w:rFonts w:eastAsiaTheme="minorHAnsi"/>
           <w:lang w:val="en-GB" w:eastAsia="en-US"/>
         </w:rPr>
-        <w:t>Response</w:t>
-      </w:r>
+        <w:t>RequestBody</w:t>
+      </w:r>
+      <w:proofErr w:type="spellEnd"/>
       <w:r>
         <w:rPr>
           <w:rFonts w:eastAsiaTheme="minorHAnsi"/>
           <w:lang w:val="en-GB" w:eastAsia="en-US"/>
         </w:rPr>
-        <w:t>”</w:t>
+        <w:t xml:space="preserve">, and Response. Finally, the </w:t>
       </w:r>
       <w:r>
         <w:rPr>
           <w:rFonts w:eastAsiaTheme="minorHAnsi"/>
           <w:lang w:val="en-GB" w:eastAsia="en-US"/>
         </w:rPr>
-        <w:t xml:space="preserve"> </w:t>
-      </w:r>
-      <w:proofErr w:type="spellStart"/>
+        <w:t>“</w:t>
+      </w:r>
       <w:r>
         <w:rPr>
           <w:rFonts w:eastAsiaTheme="minorHAnsi"/>
           <w:lang w:val="en-GB" w:eastAsia="en-US"/>
         </w:rPr>
-        <w:t>SubmodelElementCollection</w:t>
-      </w:r>
-      <w:proofErr w:type="spellEnd"/>
+        <w:t>Response</w:t>
+      </w:r>
       <w:r>
         <w:rPr>
           <w:rFonts w:eastAsiaTheme="minorHAnsi"/>
           <w:lang w:val="en-GB" w:eastAsia="en-US"/>
         </w:rPr>
-        <w:t xml:space="preserve"> allows to specify how a service would respond to a request.</w:t>
+        <w:t>”</w:t>
+      </w:r>
+      <w:r>
+        <w:rPr>
+          <w:rFonts w:eastAsiaTheme="minorHAnsi"/>
+          <w:lang w:val="en-GB" w:eastAsia="en-US"/>
+        </w:rPr>
+        <w:t xml:space="preserve"> </w:t>
+      </w:r>
+      <w:proofErr w:type="spellStart"/>
+      <w:r>
+        <w:rPr>
+          <w:rFonts w:eastAsiaTheme="minorHAnsi"/>
+          <w:lang w:val="en-GB" w:eastAsia="en-US"/>
+        </w:rPr>
+        <w:t>SubmodelElementCollection</w:t>
+      </w:r>
+      <w:proofErr w:type="spellEnd"/>
+      <w:r>
+        <w:rPr>
+          <w:rFonts w:eastAsiaTheme="minorHAnsi"/>
+          <w:lang w:val="en-GB" w:eastAsia="en-US"/>
+        </w:rPr>
+        <w:t xml:space="preserve"> allows </w:t>
+      </w:r>
+      <w:r>
+        <w:rPr>
+          <w:rFonts w:eastAsiaTheme="minorHAnsi"/>
+          <w:lang w:val="en-GB" w:eastAsia="en-US"/>
+        </w:rPr>
+        <w:t>specifying</w:t>
+      </w:r>
+      <w:r>
+        <w:rPr>
+          <w:rFonts w:eastAsiaTheme="minorHAnsi"/>
+          <w:lang w:val="en-GB" w:eastAsia="en-US"/>
+        </w:rPr>
+        <w:t xml:space="preserve"> how a service would respond to a request.</w:t>
       </w:r>
     </w:p>
     <w:tbl>
@@ -3086,12 +3049,6 @@
         <w:gridCol w:w="479"/>
       </w:tblGrid>
       <w:tr>
-        <w:tblPrEx>
-          <w:tblCellMar>
-            <w:top w:w="0" w:type="dxa"/>
-            <w:bottom w:w="0" w:type="dxa"/>
-          </w:tblCellMar>
-        </w:tblPrEx>
         <w:tc>
           <w:tcPr>
             <w:tcW w:w="0" w:type="auto"/>
@@ -3149,12 +3106,6 @@
         </w:tc>
       </w:tr>
       <w:tr>
-        <w:tblPrEx>
-          <w:tblCellMar>
-            <w:top w:w="0" w:type="dxa"/>
-            <w:bottom w:w="0" w:type="dxa"/>
-          </w:tblCellMar>
-        </w:tblPrEx>
         <w:tc>
           <w:tcPr>
             <w:tcW w:w="0" w:type="auto"/>
@@ -3212,12 +3163,6 @@
         </w:tc>
       </w:tr>
       <w:tr>
-        <w:tblPrEx>
-          <w:tblCellMar>
-            <w:top w:w="0" w:type="dxa"/>
-            <w:bottom w:w="0" w:type="dxa"/>
-          </w:tblCellMar>
-        </w:tblPrEx>
         <w:tc>
           <w:tcPr>
             <w:tcW w:w="0" w:type="auto"/>
@@ -3273,12 +3218,6 @@
         </w:tc>
       </w:tr>
       <w:tr>
-        <w:tblPrEx>
-          <w:tblCellMar>
-            <w:top w:w="0" w:type="dxa"/>
-            <w:bottom w:w="0" w:type="dxa"/>
-          </w:tblCellMar>
-        </w:tblPrEx>
         <w:tc>
           <w:tcPr>
             <w:tcW w:w="0" w:type="auto"/>
@@ -3336,12 +3275,6 @@
         </w:tc>
       </w:tr>
       <w:tr>
-        <w:tblPrEx>
-          <w:tblCellMar>
-            <w:top w:w="0" w:type="dxa"/>
-            <w:bottom w:w="0" w:type="dxa"/>
-          </w:tblCellMar>
-        </w:tblPrEx>
         <w:tc>
           <w:tcPr>
             <w:tcW w:w="0" w:type="auto"/>
@@ -3473,14 +3406,7 @@
                 <w:b/>
                 <w:color w:val="FFFFFF"/>
               </w:rPr>
-              <w:t xml:space="preserve">, Una plantilla de submodelo para mapear </w:t>
-            </w:r>
-            <w:r>
-              <w:rPr>
-                <w:b/>
-                <w:color w:val="FFFFFF"/>
-              </w:rPr>
-              <w:t xml:space="preserve">propiedades de un servicio rest de un </w:t>
+              <w:t xml:space="preserve">, Una plantilla de submodelo para mapear propiedades de un servicio rest de un </w:t>
             </w:r>
             <w:proofErr w:type="spellStart"/>
             <w:r>
@@ -3509,12 +3435,6 @@
         </w:tc>
       </w:tr>
       <w:tr>
-        <w:tblPrEx>
-          <w:tblCellMar>
-            <w:top w:w="0" w:type="dxa"/>
-            <w:bottom w:w="0" w:type="dxa"/>
-          </w:tblCellMar>
-        </w:tblPrEx>
         <w:tc>
           <w:tcPr>
             <w:tcW w:w="0" w:type="auto"/>
@@ -3700,12 +3620,6 @@
         </w:tc>
       </w:tr>
       <w:tr>
-        <w:tblPrEx>
-          <w:tblCellMar>
-            <w:top w:w="0" w:type="dxa"/>
-            <w:bottom w:w="0" w:type="dxa"/>
-          </w:tblCellMar>
-        </w:tblPrEx>
         <w:tc>
           <w:tcPr>
             <w:tcW w:w="0" w:type="auto"/>
@@ -3745,13 +3659,7 @@
                 <w:lang w:val="en-US"/>
               </w:rPr>
               <w:br/>
-              <w:t>Rest Service Rest Service Information ab</w:t>
-            </w:r>
-            <w:r>
-              <w:rPr>
-                <w:lang w:val="en-US"/>
-              </w:rPr>
-              <w:t>out an individual Rest Service</w:t>
+              <w:t>Rest Service Rest Service Information about an individual Rest Service</w:t>
             </w:r>
           </w:p>
         </w:tc>
@@ -3815,12 +3723,6 @@
         <w:gridCol w:w="356"/>
       </w:tblGrid>
       <w:tr>
-        <w:tblPrEx>
-          <w:tblCellMar>
-            <w:top w:w="0" w:type="dxa"/>
-            <w:bottom w:w="0" w:type="dxa"/>
-          </w:tblCellMar>
-        </w:tblPrEx>
         <w:tc>
           <w:tcPr>
             <w:tcW w:w="0" w:type="auto"/>
@@ -3878,12 +3780,6 @@
         </w:tc>
       </w:tr>
       <w:tr>
-        <w:tblPrEx>
-          <w:tblCellMar>
-            <w:top w:w="0" w:type="dxa"/>
-            <w:bottom w:w="0" w:type="dxa"/>
-          </w:tblCellMar>
-        </w:tblPrEx>
         <w:tc>
           <w:tcPr>
             <w:tcW w:w="0" w:type="auto"/>
@@ -3941,12 +3837,6 @@
         </w:tc>
       </w:tr>
       <w:tr>
-        <w:tblPrEx>
-          <w:tblCellMar>
-            <w:top w:w="0" w:type="dxa"/>
-            <w:bottom w:w="0" w:type="dxa"/>
-          </w:tblCellMar>
-        </w:tblPrEx>
         <w:tc>
           <w:tcPr>
             <w:tcW w:w="0" w:type="auto"/>
@@ -4002,12 +3892,6 @@
         </w:tc>
       </w:tr>
       <w:tr>
-        <w:tblPrEx>
-          <w:tblCellMar>
-            <w:top w:w="0" w:type="dxa"/>
-            <w:bottom w:w="0" w:type="dxa"/>
-          </w:tblCellMar>
-        </w:tblPrEx>
         <w:tc>
           <w:tcPr>
             <w:tcW w:w="0" w:type="auto"/>
@@ -4065,12 +3949,6 @@
         </w:tc>
       </w:tr>
       <w:tr>
-        <w:tblPrEx>
-          <w:tblCellMar>
-            <w:top w:w="0" w:type="dxa"/>
-            <w:bottom w:w="0" w:type="dxa"/>
-          </w:tblCellMar>
-        </w:tblPrEx>
         <w:tc>
           <w:tcPr>
             <w:tcW w:w="0" w:type="auto"/>
@@ -4147,14 +4025,7 @@
                 <w:b/>
                 <w:color w:val="FFFFFF"/>
               </w:rPr>
-              <w:t xml:space="preserve"> </w:t>
-            </w:r>
-            <w:r>
-              <w:rPr>
-                <w:b/>
-                <w:color w:val="FFFFFF"/>
-              </w:rPr>
-              <w:t xml:space="preserve">individual Rest </w:t>
+              <w:t xml:space="preserve"> individual Rest </w:t>
             </w:r>
             <w:proofErr w:type="spellStart"/>
             <w:r>
@@ -4199,12 +4070,6 @@
         </w:tc>
       </w:tr>
       <w:tr>
-        <w:tblPrEx>
-          <w:tblCellMar>
-            <w:top w:w="0" w:type="dxa"/>
-            <w:bottom w:w="0" w:type="dxa"/>
-          </w:tblCellMar>
-        </w:tblPrEx>
         <w:tc>
           <w:tcPr>
             <w:tcW w:w="0" w:type="auto"/>
@@ -4390,12 +4255,6 @@
         </w:tc>
       </w:tr>
       <w:tr>
-        <w:tblPrEx>
-          <w:tblCellMar>
-            <w:top w:w="0" w:type="dxa"/>
-            <w:bottom w:w="0" w:type="dxa"/>
-          </w:tblCellMar>
-        </w:tblPrEx>
         <w:tc>
           <w:tcPr>
             <w:tcW w:w="0" w:type="auto"/>
@@ -4538,12 +4397,6 @@
         </w:tc>
       </w:tr>
       <w:tr>
-        <w:tblPrEx>
-          <w:tblCellMar>
-            <w:top w:w="0" w:type="dxa"/>
-            <w:bottom w:w="0" w:type="dxa"/>
-          </w:tblCellMar>
-        </w:tblPrEx>
         <w:tc>
           <w:tcPr>
             <w:tcW w:w="0" w:type="auto"/>
@@ -4634,12 +4487,6 @@
         </w:tc>
       </w:tr>
       <w:tr>
-        <w:tblPrEx>
-          <w:tblCellMar>
-            <w:top w:w="0" w:type="dxa"/>
-            <w:bottom w:w="0" w:type="dxa"/>
-          </w:tblCellMar>
-        </w:tblPrEx>
         <w:tc>
           <w:tcPr>
             <w:tcW w:w="0" w:type="auto"/>
@@ -4754,13 +4601,7 @@
                 <w:lang w:val="en-US"/>
               </w:rPr>
               <w:br/>
-              <w:t>D</w:t>
-            </w:r>
-            <w:r>
-              <w:rPr>
-                <w:lang w:val="en-US"/>
-              </w:rPr>
-              <w:t>ELETE</w:t>
+              <w:t>DELETE</w:t>
             </w:r>
           </w:p>
         </w:tc>
@@ -4778,12 +4619,6 @@
         </w:tc>
       </w:tr>
       <w:tr>
-        <w:tblPrEx>
-          <w:tblCellMar>
-            <w:top w:w="0" w:type="dxa"/>
-            <w:bottom w:w="0" w:type="dxa"/>
-          </w:tblCellMar>
-        </w:tblPrEx>
         <w:tc>
           <w:tcPr>
             <w:tcW w:w="0" w:type="auto"/>
@@ -4910,12 +4745,6 @@
         </w:tc>
       </w:tr>
       <w:tr>
-        <w:tblPrEx>
-          <w:tblCellMar>
-            <w:top w:w="0" w:type="dxa"/>
-            <w:bottom w:w="0" w:type="dxa"/>
-          </w:tblCellMar>
-        </w:tblPrEx>
         <w:tc>
           <w:tcPr>
             <w:tcW w:w="0" w:type="auto"/>
@@ -5026,12 +4855,6 @@
         </w:tc>
       </w:tr>
       <w:tr>
-        <w:tblPrEx>
-          <w:tblCellMar>
-            <w:top w:w="0" w:type="dxa"/>
-            <w:bottom w:w="0" w:type="dxa"/>
-          </w:tblCellMar>
-        </w:tblPrEx>
         <w:tc>
           <w:tcPr>
             <w:tcW w:w="0" w:type="auto"/>
@@ -5120,12 +4943,6 @@
         <w:gridCol w:w="473"/>
       </w:tblGrid>
       <w:tr>
-        <w:tblPrEx>
-          <w:tblCellMar>
-            <w:top w:w="0" w:type="dxa"/>
-            <w:bottom w:w="0" w:type="dxa"/>
-          </w:tblCellMar>
-        </w:tblPrEx>
         <w:tc>
           <w:tcPr>
             <w:tcW w:w="0" w:type="auto"/>
@@ -5181,12 +4998,6 @@
         </w:tc>
       </w:tr>
       <w:tr>
-        <w:tblPrEx>
-          <w:tblCellMar>
-            <w:top w:w="0" w:type="dxa"/>
-            <w:bottom w:w="0" w:type="dxa"/>
-          </w:tblCellMar>
-        </w:tblPrEx>
         <w:tc>
           <w:tcPr>
             <w:tcW w:w="0" w:type="auto"/>
@@ -5244,12 +5055,6 @@
         </w:tc>
       </w:tr>
       <w:tr>
-        <w:tblPrEx>
-          <w:tblCellMar>
-            <w:top w:w="0" w:type="dxa"/>
-            <w:bottom w:w="0" w:type="dxa"/>
-          </w:tblCellMar>
-        </w:tblPrEx>
         <w:tc>
           <w:tcPr>
             <w:tcW w:w="0" w:type="auto"/>
@@ -5305,12 +5110,6 @@
         </w:tc>
       </w:tr>
       <w:tr>
-        <w:tblPrEx>
-          <w:tblCellMar>
-            <w:top w:w="0" w:type="dxa"/>
-            <w:bottom w:w="0" w:type="dxa"/>
-          </w:tblCellMar>
-        </w:tblPrEx>
         <w:tc>
           <w:tcPr>
             <w:tcW w:w="0" w:type="auto"/>
@@ -5366,12 +5165,6 @@
         </w:tc>
       </w:tr>
       <w:tr>
-        <w:tblPrEx>
-          <w:tblCellMar>
-            <w:top w:w="0" w:type="dxa"/>
-            <w:bottom w:w="0" w:type="dxa"/>
-          </w:tblCellMar>
-        </w:tblPrEx>
         <w:tc>
           <w:tcPr>
             <w:tcW w:w="0" w:type="auto"/>
@@ -5452,12 +5245,6 @@
         </w:tc>
       </w:tr>
       <w:tr>
-        <w:tblPrEx>
-          <w:tblCellMar>
-            <w:top w:w="0" w:type="dxa"/>
-            <w:bottom w:w="0" w:type="dxa"/>
-          </w:tblCellMar>
-        </w:tblPrEx>
         <w:tc>
           <w:tcPr>
             <w:tcW w:w="0" w:type="auto"/>
@@ -5525,14 +5312,7 @@
                 <w:b/>
                 <w:color w:val="FFFFFF"/>
               </w:rPr>
-              <w:t xml:space="preserve"> = </w:t>
-            </w:r>
-            <w:r>
-              <w:rPr>
-                <w:b/>
-                <w:color w:val="FFFFFF"/>
-              </w:rPr>
-              <w:t>[</w:t>
+              <w:t xml:space="preserve"> = [</w:t>
             </w:r>
             <w:proofErr w:type="spellStart"/>
             <w:r>
@@ -5650,12 +5430,6 @@
         </w:tc>
       </w:tr>
       <w:tr>
-        <w:tblPrEx>
-          <w:tblCellMar>
-            <w:top w:w="0" w:type="dxa"/>
-            <w:bottom w:w="0" w:type="dxa"/>
-          </w:tblCellMar>
-        </w:tblPrEx>
         <w:tc>
           <w:tcPr>
             <w:tcW w:w="0" w:type="auto"/>
@@ -5735,12 +5509,6 @@
         </w:tc>
       </w:tr>
       <w:tr>
-        <w:tblPrEx>
-          <w:tblCellMar>
-            <w:top w:w="0" w:type="dxa"/>
-            <w:bottom w:w="0" w:type="dxa"/>
-          </w:tblCellMar>
-        </w:tblPrEx>
         <w:tc>
           <w:tcPr>
             <w:tcW w:w="0" w:type="auto"/>
@@ -5847,12 +5615,6 @@
         </w:tc>
       </w:tr>
       <w:tr>
-        <w:tblPrEx>
-          <w:tblCellMar>
-            <w:top w:w="0" w:type="dxa"/>
-            <w:bottom w:w="0" w:type="dxa"/>
-          </w:tblCellMar>
-        </w:tblPrEx>
         <w:tc>
           <w:tcPr>
             <w:tcW w:w="0" w:type="auto"/>
@@ -5913,7 +5675,19 @@
               <w:rPr>
                 <w:lang w:val="en-US"/>
               </w:rPr>
-              <w:t xml:space="preserve"> - An example of response body</w:t>
+              <w:t xml:space="preserve"> - An example of </w:t>
+            </w:r>
+            <w:r>
+              <w:rPr>
+                <w:lang w:val="en-US"/>
+              </w:rPr>
+              <w:t xml:space="preserve">the </w:t>
+            </w:r>
+            <w:r>
+              <w:rPr>
+                <w:lang w:val="en-US"/>
+              </w:rPr>
+              <w:t>response body</w:t>
             </w:r>
           </w:p>
         </w:tc>
@@ -5939,10 +5713,7 @@
             </w:r>
             <w:r>
               <w:br/>
-              <w:t>&lt;</w:t>
-            </w:r>
-            <w:r>
-              <w:t>/&gt;</w:t>
+              <w:t>&lt;/&gt;</w:t>
             </w:r>
             <w:r>
               <w:br/>
@@ -5988,64 +5759,46 @@
     </w:p>
     <w:p>
       <w:pPr>
-        <w:pStyle w:val="Ttulo1"/>
+        <w:pStyle w:val="Heading1"/>
         <w:rPr>
           <w:lang w:val="en-US"/>
-          <w:rPrChange w:id="46" w:author="Estepa Daniel" w:date="2021-11-16T08:21:00Z">
-            <w:rPr/>
-          </w:rPrChange>
-        </w:rPr>
-      </w:pPr>
-      <w:bookmarkStart w:id="47" w:name="_Toc103940052"/>
+        </w:rPr>
+      </w:pPr>
+      <w:bookmarkStart w:id="8" w:name="_Toc103940052"/>
       <w:r>
         <w:rPr>
           <w:lang w:val="en-US"/>
-          <w:rPrChange w:id="48" w:author="Estepa Daniel" w:date="2021-11-16T08:21:00Z">
-            <w:rPr/>
-          </w:rPrChange>
         </w:rPr>
         <w:lastRenderedPageBreak/>
         <w:t>Annex A. Explanations on used table formats</w:t>
       </w:r>
-      <w:bookmarkEnd w:id="47"/>
+      <w:bookmarkEnd w:id="8"/>
     </w:p>
     <w:p>
       <w:pPr>
-        <w:pStyle w:val="Ttulo2"/>
+        <w:pStyle w:val="Heading2"/>
         <w:rPr>
           <w:lang w:val="en-US"/>
-          <w:rPrChange w:id="49" w:author="Estepa Daniel" w:date="2021-11-16T08:21:00Z">
-            <w:rPr/>
-          </w:rPrChange>
-        </w:rPr>
-      </w:pPr>
-      <w:bookmarkStart w:id="50" w:name="_Toc103940053"/>
+        </w:rPr>
+      </w:pPr>
+      <w:bookmarkStart w:id="9" w:name="_Toc103940053"/>
       <w:r>
         <w:rPr>
           <w:lang w:val="en-US"/>
-          <w:rPrChange w:id="51" w:author="Estepa Daniel" w:date="2021-11-16T08:21:00Z">
-            <w:rPr/>
-          </w:rPrChange>
         </w:rPr>
         <w:t>General</w:t>
       </w:r>
-      <w:bookmarkEnd w:id="50"/>
+      <w:bookmarkEnd w:id="9"/>
     </w:p>
     <w:p>
       <w:pPr>
         <w:rPr>
           <w:lang w:val="en-US"/>
-          <w:rPrChange w:id="52" w:author="Estepa Daniel" w:date="2021-11-16T08:21:00Z">
-            <w:rPr/>
-          </w:rPrChange>
         </w:rPr>
       </w:pPr>
       <w:r>
         <w:rPr>
           <w:lang w:val="en-US"/>
-          <w:rPrChange w:id="53" w:author="Estepa Daniel" w:date="2021-11-16T08:21:00Z">
-            <w:rPr/>
-          </w:rPrChange>
         </w:rPr>
         <w:t>The used tables in this document try to outline information as concise as possible. They do not convey all information</w:t>
       </w:r>
@@ -6053,81 +5806,25 @@
         <w:rPr>
           <w:spacing w:val="-47"/>
           <w:lang w:val="en-US"/>
-          <w:rPrChange w:id="54" w:author="Estepa Daniel" w:date="2021-11-16T08:21:00Z">
-            <w:rPr>
-              <w:spacing w:val="-47"/>
-            </w:rPr>
-          </w:rPrChange>
         </w:rPr>
         <w:t xml:space="preserve"> </w:t>
       </w:r>
       <w:r>
         <w:rPr>
           <w:lang w:val="en-US"/>
-          <w:rPrChange w:id="55" w:author="Estepa Daniel" w:date="2021-11-16T08:21:00Z">
-            <w:rPr/>
-          </w:rPrChange>
-        </w:rPr>
-        <w:t xml:space="preserve">on </w:t>
-      </w:r>
-      <w:proofErr w:type="spellStart"/>
-      <w:r>
-        <w:rPr>
-          <w:lang w:val="en-US"/>
-          <w:rPrChange w:id="56" w:author="Estepa Daniel" w:date="2021-11-16T08:21:00Z">
-            <w:rPr/>
-          </w:rPrChange>
-        </w:rPr>
-        <w:t>Submodels</w:t>
-      </w:r>
-      <w:proofErr w:type="spellEnd"/>
-      <w:r>
-        <w:rPr>
-          <w:lang w:val="en-US"/>
-          <w:rPrChange w:id="57" w:author="Estepa Daniel" w:date="2021-11-16T08:21:00Z">
-            <w:rPr/>
-          </w:rPrChange>
-        </w:rPr>
-        <w:t xml:space="preserve"> and </w:t>
-      </w:r>
-      <w:proofErr w:type="spellStart"/>
-      <w:r>
-        <w:rPr>
-          <w:lang w:val="en-US"/>
-          <w:rPrChange w:id="58" w:author="Estepa Daniel" w:date="2021-11-16T08:21:00Z">
-            <w:rPr/>
-          </w:rPrChange>
-        </w:rPr>
-        <w:t>SubmodelElements</w:t>
-      </w:r>
-      <w:proofErr w:type="spellEnd"/>
-      <w:r>
-        <w:rPr>
-          <w:lang w:val="en-US"/>
-          <w:rPrChange w:id="59" w:author="Estepa Daniel" w:date="2021-11-16T08:21:00Z">
-            <w:rPr/>
-          </w:rPrChange>
-        </w:rPr>
-        <w:t>. For this purpose, the definitive definitions are given by the following annex in</w:t>
+        </w:rPr>
+        <w:t>on Submodels and SubmodelElements. For this purpose, the definitive definitions are given by the following annex in</w:t>
       </w:r>
       <w:r>
         <w:rPr>
           <w:spacing w:val="-47"/>
           <w:lang w:val="en-US"/>
-          <w:rPrChange w:id="60" w:author="Estepa Daniel" w:date="2021-11-16T08:21:00Z">
-            <w:rPr>
-              <w:spacing w:val="-47"/>
-            </w:rPr>
-          </w:rPrChange>
         </w:rPr>
         <w:t xml:space="preserve"> </w:t>
       </w:r>
       <w:r>
         <w:rPr>
           <w:lang w:val="en-US"/>
-          <w:rPrChange w:id="61" w:author="Estepa Daniel" w:date="2021-11-16T08:21:00Z">
-            <w:rPr/>
-          </w:rPrChange>
         </w:rPr>
         <w:t>form of an</w:t>
       </w:r>
@@ -6135,20 +5832,12 @@
         <w:rPr>
           <w:spacing w:val="1"/>
           <w:lang w:val="en-US"/>
-          <w:rPrChange w:id="62" w:author="Estepa Daniel" w:date="2021-11-16T08:21:00Z">
-            <w:rPr>
-              <w:spacing w:val="1"/>
-            </w:rPr>
-          </w:rPrChange>
         </w:rPr>
         <w:t xml:space="preserve"> </w:t>
       </w:r>
       <w:r>
         <w:rPr>
           <w:lang w:val="en-US"/>
-          <w:rPrChange w:id="63" w:author="Estepa Daniel" w:date="2021-11-16T08:21:00Z">
-            <w:rPr/>
-          </w:rPrChange>
         </w:rPr>
         <w:t>XML</w:t>
       </w:r>
@@ -6156,20 +5845,12 @@
         <w:rPr>
           <w:spacing w:val="-2"/>
           <w:lang w:val="en-US"/>
-          <w:rPrChange w:id="64" w:author="Estepa Daniel" w:date="2021-11-16T08:21:00Z">
-            <w:rPr>
-              <w:spacing w:val="-2"/>
-            </w:rPr>
-          </w:rPrChange>
         </w:rPr>
         <w:t xml:space="preserve"> </w:t>
       </w:r>
       <w:r>
         <w:rPr>
           <w:lang w:val="en-US"/>
-          <w:rPrChange w:id="65" w:author="Estepa Daniel" w:date="2021-11-16T08:21:00Z">
-            <w:rPr/>
-          </w:rPrChange>
         </w:rPr>
         <w:t>mapping of</w:t>
       </w:r>
@@ -6177,117 +5858,44 @@
         <w:rPr>
           <w:spacing w:val="-2"/>
           <w:lang w:val="en-US"/>
-          <w:rPrChange w:id="66" w:author="Estepa Daniel" w:date="2021-11-16T08:21:00Z">
-            <w:rPr>
-              <w:spacing w:val="-2"/>
-            </w:rPr>
-          </w:rPrChange>
         </w:rPr>
         <w:t xml:space="preserve"> </w:t>
       </w:r>
       <w:r>
         <w:rPr>
           <w:lang w:val="en-US"/>
-          <w:rPrChange w:id="67" w:author="Estepa Daniel" w:date="2021-11-16T08:21:00Z">
-            <w:rPr/>
-          </w:rPrChange>
-        </w:rPr>
-        <w:t xml:space="preserve">the </w:t>
-      </w:r>
-      <w:proofErr w:type="spellStart"/>
-      <w:r>
-        <w:rPr>
-          <w:lang w:val="en-US"/>
-          <w:rPrChange w:id="68" w:author="Estepa Daniel" w:date="2021-11-16T08:21:00Z">
-            <w:rPr/>
-          </w:rPrChange>
-        </w:rPr>
-        <w:t>Submodel</w:t>
-      </w:r>
-      <w:proofErr w:type="spellEnd"/>
-      <w:r>
-        <w:rPr>
-          <w:lang w:val="en-US"/>
-          <w:rPrChange w:id="69" w:author="Estepa Daniel" w:date="2021-11-16T08:21:00Z">
-            <w:rPr/>
-          </w:rPrChange>
-        </w:rPr>
-        <w:t xml:space="preserve"> template and its</w:t>
+        </w:rPr>
+        <w:t>the Submodel template and its</w:t>
       </w:r>
       <w:r>
         <w:rPr>
           <w:spacing w:val="-1"/>
           <w:lang w:val="en-US"/>
-          <w:rPrChange w:id="70" w:author="Estepa Daniel" w:date="2021-11-16T08:21:00Z">
-            <w:rPr>
-              <w:spacing w:val="-1"/>
-            </w:rPr>
-          </w:rPrChange>
         </w:rPr>
         <w:t xml:space="preserve"> </w:t>
       </w:r>
       <w:r>
         <w:rPr>
           <w:lang w:val="en-US"/>
-          <w:rPrChange w:id="71" w:author="Estepa Daniel" w:date="2021-11-16T08:21:00Z">
-            <w:rPr/>
-          </w:rPrChange>
         </w:rPr>
         <w:t>elements</w:t>
       </w:r>
     </w:p>
     <w:p>
       <w:pPr>
-        <w:pStyle w:val="Ttulo2"/>
+        <w:pStyle w:val="Heading2"/>
         <w:rPr>
           <w:lang w:val="en-US"/>
-          <w:rPrChange w:id="72" w:author="Estepa Daniel" w:date="2021-11-16T08:21:00Z">
-            <w:rPr/>
-          </w:rPrChange>
-        </w:rPr>
-      </w:pPr>
-      <w:bookmarkStart w:id="73" w:name="_Toc103940054"/>
+        </w:rPr>
+      </w:pPr>
+      <w:bookmarkStart w:id="10" w:name="_Toc103940054"/>
       <w:r>
         <w:rPr>
           <w:lang w:val="en-US"/>
-          <w:rPrChange w:id="74" w:author="Estepa Daniel" w:date="2021-11-16T08:21:00Z">
-            <w:rPr/>
-          </w:rPrChange>
-        </w:rPr>
-        <w:t xml:space="preserve">Tables on </w:t>
-      </w:r>
-      <w:proofErr w:type="spellStart"/>
-      <w:r>
-        <w:rPr>
-          <w:lang w:val="en-US"/>
-          <w:rPrChange w:id="75" w:author="Estepa Daniel" w:date="2021-11-16T08:21:00Z">
-            <w:rPr/>
-          </w:rPrChange>
-        </w:rPr>
-        <w:t>Submodels</w:t>
-      </w:r>
-      <w:proofErr w:type="spellEnd"/>
-      <w:r>
-        <w:rPr>
-          <w:lang w:val="en-US"/>
-          <w:rPrChange w:id="76" w:author="Estepa Daniel" w:date="2021-11-16T08:21:00Z">
-            <w:rPr/>
-          </w:rPrChange>
-        </w:rPr>
-        <w:t xml:space="preserve"> and </w:t>
-      </w:r>
-      <w:proofErr w:type="spellStart"/>
-      <w:r>
-        <w:rPr>
-          <w:lang w:val="en-US"/>
-          <w:rPrChange w:id="77" w:author="Estepa Daniel" w:date="2021-11-16T08:21:00Z">
-            <w:rPr/>
-          </w:rPrChange>
-        </w:rPr>
-        <w:t>SubmodelElements</w:t>
-      </w:r>
-      <w:bookmarkEnd w:id="73"/>
-      <w:proofErr w:type="spellEnd"/>
+        </w:rPr>
+        <w:t>Tables on Submodels and SubmodelElements</w:t>
+      </w:r>
+      <w:bookmarkEnd w:id="10"/>
     </w:p>
     <w:p>
       <w:pPr>
@@ -6298,97 +5906,42 @@
       <w:r>
         <w:rPr>
           <w:lang w:val="en-US"/>
-          <w:rPrChange w:id="78" w:author="Estepa Daniel" w:date="2021-11-16T08:21:00Z">
-            <w:rPr/>
-          </w:rPrChange>
-        </w:rPr>
-        <w:t xml:space="preserve">For clarity and brevity, a set of rules is used for the tables for describing </w:t>
-      </w:r>
-      <w:proofErr w:type="spellStart"/>
-      <w:r>
-        <w:rPr>
-          <w:lang w:val="en-US"/>
-          <w:rPrChange w:id="79" w:author="Estepa Daniel" w:date="2021-11-16T08:21:00Z">
-            <w:rPr/>
-          </w:rPrChange>
-        </w:rPr>
-        <w:t>Submodels</w:t>
-      </w:r>
-      <w:proofErr w:type="spellEnd"/>
-      <w:r>
-        <w:rPr>
-          <w:lang w:val="en-US"/>
-          <w:rPrChange w:id="80" w:author="Estepa Daniel" w:date="2021-11-16T08:21:00Z">
-            <w:rPr/>
-          </w:rPrChange>
-        </w:rPr>
-        <w:t xml:space="preserve"> and </w:t>
-      </w:r>
-      <w:proofErr w:type="spellStart"/>
-      <w:r>
-        <w:rPr>
-          <w:lang w:val="en-US"/>
-          <w:rPrChange w:id="81" w:author="Estepa Daniel" w:date="2021-11-16T08:21:00Z">
-            <w:rPr/>
-          </w:rPrChange>
-        </w:rPr>
-        <w:t>SubmodelElements</w:t>
-      </w:r>
-      <w:proofErr w:type="spellEnd"/>
-      <w:r>
-        <w:rPr>
-          <w:lang w:val="en-US"/>
-          <w:rPrChange w:id="82" w:author="Estepa Daniel" w:date="2021-11-16T08:21:00Z">
-            <w:rPr/>
-          </w:rPrChange>
-        </w:rPr>
-        <w:t>.</w:t>
+        </w:rPr>
+        <w:t>For clarity and brevity, a set of rules is used for the tables for describing Submodels and SubmodelElements.</w:t>
       </w:r>
     </w:p>
     <w:p>
       <w:pPr>
-        <w:pStyle w:val="Prrafodelista"/>
+        <w:pStyle w:val="ListParagraph"/>
         <w:numPr>
           <w:ilvl w:val="0"/>
           <w:numId w:val="3"/>
         </w:numPr>
         <w:rPr>
           <w:lang w:val="en-US"/>
-          <w:rPrChange w:id="83" w:author="Estepa Daniel" w:date="2021-11-16T08:21:00Z">
-            <w:rPr/>
-          </w:rPrChange>
         </w:rPr>
       </w:pPr>
       <w:r>
         <w:rPr>
           <w:lang w:val="en-US"/>
-          <w:rPrChange w:id="84" w:author="Estepa Daniel" w:date="2021-11-16T08:21:00Z">
-            <w:rPr/>
-          </w:rPrChange>
         </w:rPr>
         <w:t>The tables follow in principle the same conventions as in [5].</w:t>
       </w:r>
     </w:p>
     <w:p>
       <w:pPr>
-        <w:pStyle w:val="Prrafodelista"/>
+        <w:pStyle w:val="ListParagraph"/>
         <w:numPr>
           <w:ilvl w:val="0"/>
           <w:numId w:val="3"/>
         </w:numPr>
         <w:rPr>
           <w:lang w:val="en-US"/>
-          <w:rPrChange w:id="85" w:author="Estepa Daniel" w:date="2021-11-16T08:21:00Z">
-            <w:rPr/>
-          </w:rPrChange>
         </w:rPr>
       </w:pPr>
       <w:r>
         <w:rPr>
           <w:lang w:val="en-US"/>
-          <w:rPrChange w:id="86" w:author="Estepa Daniel" w:date="2021-11-16T08:21:00Z">
-            <w:rPr/>
-          </w:rPrChange>
         </w:rPr>
         <w:t>The</w:t>
       </w:r>
@@ -6396,20 +5949,12 @@
         <w:rPr>
           <w:spacing w:val="-1"/>
           <w:lang w:val="en-US"/>
-          <w:rPrChange w:id="87" w:author="Estepa Daniel" w:date="2021-11-16T08:21:00Z">
-            <w:rPr>
-              <w:spacing w:val="-1"/>
-            </w:rPr>
-          </w:rPrChange>
         </w:rPr>
         <w:t xml:space="preserve"> </w:t>
       </w:r>
       <w:r>
         <w:rPr>
           <w:lang w:val="en-US"/>
-          <w:rPrChange w:id="88" w:author="Estepa Daniel" w:date="2021-11-16T08:21:00Z">
-            <w:rPr/>
-          </w:rPrChange>
         </w:rPr>
         <w:t>table</w:t>
       </w:r>
@@ -6417,20 +5962,12 @@
         <w:rPr>
           <w:spacing w:val="-1"/>
           <w:lang w:val="en-US"/>
-          <w:rPrChange w:id="89" w:author="Estepa Daniel" w:date="2021-11-16T08:21:00Z">
-            <w:rPr>
-              <w:spacing w:val="-1"/>
-            </w:rPr>
-          </w:rPrChange>
         </w:rPr>
         <w:t xml:space="preserve"> </w:t>
       </w:r>
       <w:r>
         <w:rPr>
           <w:lang w:val="en-US"/>
-          <w:rPrChange w:id="90" w:author="Estepa Daniel" w:date="2021-11-16T08:21:00Z">
-            <w:rPr/>
-          </w:rPrChange>
         </w:rPr>
         <w:t>heads</w:t>
       </w:r>
@@ -6438,20 +5975,12 @@
         <w:rPr>
           <w:spacing w:val="-2"/>
           <w:lang w:val="en-US"/>
-          <w:rPrChange w:id="91" w:author="Estepa Daniel" w:date="2021-11-16T08:21:00Z">
-            <w:rPr>
-              <w:spacing w:val="-2"/>
-            </w:rPr>
-          </w:rPrChange>
         </w:rPr>
         <w:t xml:space="preserve"> </w:t>
       </w:r>
       <w:r>
         <w:rPr>
           <w:lang w:val="en-US"/>
-          <w:rPrChange w:id="92" w:author="Estepa Daniel" w:date="2021-11-16T08:21:00Z">
-            <w:rPr/>
-          </w:rPrChange>
         </w:rPr>
         <w:t>abbreviate</w:t>
       </w:r>
@@ -6459,20 +5988,12 @@
         <w:rPr>
           <w:spacing w:val="47"/>
           <w:lang w:val="en-US"/>
-          <w:rPrChange w:id="93" w:author="Estepa Daniel" w:date="2021-11-16T08:21:00Z">
-            <w:rPr>
-              <w:spacing w:val="47"/>
-            </w:rPr>
-          </w:rPrChange>
         </w:rPr>
         <w:t xml:space="preserve"> </w:t>
       </w:r>
       <w:r>
         <w:rPr>
           <w:lang w:val="en-US"/>
-          <w:rPrChange w:id="94" w:author="Estepa Daniel" w:date="2021-11-16T08:21:00Z">
-            <w:rPr/>
-          </w:rPrChange>
         </w:rPr>
         <w:t>'cardinality'</w:t>
       </w:r>
@@ -6480,20 +6001,12 @@
         <w:rPr>
           <w:spacing w:val="46"/>
           <w:lang w:val="en-US"/>
-          <w:rPrChange w:id="95" w:author="Estepa Daniel" w:date="2021-11-16T08:21:00Z">
-            <w:rPr>
-              <w:spacing w:val="46"/>
-            </w:rPr>
-          </w:rPrChange>
         </w:rPr>
         <w:t xml:space="preserve"> </w:t>
       </w:r>
       <w:r>
         <w:rPr>
           <w:lang w:val="en-US"/>
-          <w:rPrChange w:id="96" w:author="Estepa Daniel" w:date="2021-11-16T08:21:00Z">
-            <w:rPr/>
-          </w:rPrChange>
         </w:rPr>
         <w:t>with</w:t>
       </w:r>
@@ -6501,44 +6014,30 @@
         <w:rPr>
           <w:spacing w:val="1"/>
           <w:lang w:val="en-US"/>
-          <w:rPrChange w:id="97" w:author="Estepa Daniel" w:date="2021-11-16T08:21:00Z">
-            <w:rPr>
-              <w:spacing w:val="1"/>
-            </w:rPr>
-          </w:rPrChange>
         </w:rPr>
         <w:t xml:space="preserve"> </w:t>
       </w:r>
       <w:r>
         <w:rPr>
           <w:lang w:val="en-US"/>
-          <w:rPrChange w:id="98" w:author="Estepa Daniel" w:date="2021-11-16T08:21:00Z">
-            <w:rPr/>
-          </w:rPrChange>
         </w:rPr>
         <w:t>'card'.</w:t>
       </w:r>
     </w:p>
     <w:p>
       <w:pPr>
-        <w:pStyle w:val="Prrafodelista"/>
+        <w:pStyle w:val="ListParagraph"/>
         <w:numPr>
           <w:ilvl w:val="0"/>
           <w:numId w:val="3"/>
         </w:numPr>
         <w:rPr>
           <w:lang w:val="en-US"/>
-          <w:rPrChange w:id="99" w:author="Estepa Daniel" w:date="2021-11-16T08:21:00Z">
-            <w:rPr/>
-          </w:rPrChange>
         </w:rPr>
       </w:pPr>
       <w:r>
         <w:rPr>
           <w:lang w:val="en-US"/>
-          <w:rPrChange w:id="100" w:author="Estepa Daniel" w:date="2021-11-16T08:21:00Z">
-            <w:rPr/>
-          </w:rPrChange>
         </w:rPr>
         <w:t xml:space="preserve">The tables often place two </w:t>
       </w:r>
@@ -6547,9 +6046,6 @@
       <w:r>
         <w:rPr>
           <w:lang w:val="en-US"/>
-          <w:rPrChange w:id="101" w:author="Estepa Daniel" w:date="2021-11-16T08:21:00Z">
-            <w:rPr/>
-          </w:rPrChange>
         </w:rPr>
         <w:t>informations</w:t>
       </w:r>
@@ -6558,56 +6054,13 @@
       <w:r>
         <w:rPr>
           <w:lang w:val="en-US"/>
-          <w:rPrChange w:id="102" w:author="Estepa Daniel" w:date="2021-11-16T08:21:00Z">
-            <w:rPr/>
-          </w:rPrChange>
-        </w:rPr>
-        <w:t xml:space="preserve"> in different rows of the same table cell. In this case, the first information is marked out by sharp brackets [] from the second information. A special case are the </w:t>
-      </w:r>
-      <w:proofErr w:type="spellStart"/>
-      <w:r>
-        <w:rPr>
-          <w:lang w:val="en-US"/>
-          <w:rPrChange w:id="103" w:author="Estepa Daniel" w:date="2021-11-16T08:21:00Z">
-            <w:rPr/>
-          </w:rPrChange>
-        </w:rPr>
-        <w:t>semanticIds</w:t>
-      </w:r>
-      <w:proofErr w:type="spellEnd"/>
-      <w:r>
-        <w:rPr>
-          <w:lang w:val="en-US"/>
-          <w:rPrChange w:id="104" w:author="Estepa Daniel" w:date="2021-11-16T08:21:00Z">
-            <w:rPr/>
-          </w:rPrChange>
-        </w:rPr>
-        <w:t>, which are marked out by the format: (type)(local)[</w:t>
-      </w:r>
-      <w:proofErr w:type="spellStart"/>
-      <w:r>
-        <w:rPr>
-          <w:lang w:val="en-US"/>
-          <w:rPrChange w:id="105" w:author="Estepa Daniel" w:date="2021-11-16T08:21:00Z">
-            <w:rPr/>
-          </w:rPrChange>
-        </w:rPr>
-        <w:t>idType</w:t>
-      </w:r>
-      <w:proofErr w:type="spellEnd"/>
-      <w:r>
-        <w:rPr>
-          <w:lang w:val="en-US"/>
-          <w:rPrChange w:id="106" w:author="Estepa Daniel" w:date="2021-11-16T08:21:00Z">
-            <w:rPr/>
-          </w:rPrChange>
-        </w:rPr>
-        <w:t>]value.</w:t>
+        </w:rPr>
+        <w:t xml:space="preserve"> in different rows of the same table cell. In this case, the first information is marked out by sharp brackets [] from the second information. A special case are the semanticIds, which are marked out by the format: (type)(local)[idType]value.</w:t>
       </w:r>
     </w:p>
     <w:p>
       <w:pPr>
-        <w:pStyle w:val="Textoindependiente"/>
+        <w:pStyle w:val="BodyText"/>
         <w:numPr>
           <w:ilvl w:val="0"/>
           <w:numId w:val="3"/>
@@ -6659,7 +6112,7 @@
     </w:p>
     <w:tbl>
       <w:tblPr>
-        <w:tblStyle w:val="Tablaconcuadrcula"/>
+        <w:tblStyle w:val="TableGrid"/>
         <w:tblW w:w="0" w:type="auto"/>
         <w:tblLook w:val="04A0" w:firstRow="1" w:lastRow="0" w:firstColumn="1" w:lastColumn="0" w:noHBand="0" w:noVBand="1"/>
       </w:tblPr>
@@ -7041,7 +6494,7 @@
     </w:p>
     <w:p>
       <w:pPr>
-        <w:pStyle w:val="Textoindependiente"/>
+        <w:pStyle w:val="BodyText"/>
         <w:numPr>
           <w:ilvl w:val="0"/>
           <w:numId w:val="3"/>
@@ -7186,7 +6639,7 @@
     </w:p>
     <w:p>
       <w:pPr>
-        <w:pStyle w:val="Textoindependiente"/>
+        <w:pStyle w:val="BodyText"/>
         <w:numPr>
           <w:ilvl w:val="0"/>
           <w:numId w:val="3"/>
@@ -7352,7 +6805,7 @@
     </w:p>
     <w:p>
       <w:pPr>
-        <w:pStyle w:val="Textoindependiente"/>
+        <w:pStyle w:val="BodyText"/>
         <w:numPr>
           <w:ilvl w:val="0"/>
           <w:numId w:val="3"/>
@@ -7377,7 +6830,7 @@
     </w:p>
     <w:p>
       <w:pPr>
-        <w:pStyle w:val="Textoindependiente"/>
+        <w:pStyle w:val="BodyText"/>
         <w:numPr>
           <w:ilvl w:val="0"/>
           <w:numId w:val="3"/>
@@ -7422,7 +6875,7 @@
     </w:p>
     <w:p>
       <w:pPr>
-        <w:pStyle w:val="Textoindependiente"/>
+        <w:pStyle w:val="BodyText"/>
         <w:numPr>
           <w:ilvl w:val="0"/>
           <w:numId w:val="3"/>
@@ -7469,20 +6922,17 @@
       <w:pPr>
         <w:rPr>
           <w:lang w:val="en-US"/>
-          <w:rPrChange w:id="107" w:author="Estepa Daniel" w:date="2021-11-16T08:22:00Z">
-            <w:rPr/>
-          </w:rPrChange>
         </w:rPr>
       </w:pPr>
     </w:p>
     <w:p>
       <w:pPr>
-        <w:pStyle w:val="Ttulo1"/>
+        <w:pStyle w:val="Heading1"/>
         <w:rPr>
           <w:lang w:val="en-US"/>
         </w:rPr>
       </w:pPr>
-      <w:bookmarkStart w:id="108" w:name="_Toc103940055"/>
+      <w:bookmarkStart w:id="11" w:name="_Toc103940055"/>
       <w:r>
         <w:rPr>
           <w:lang w:val="en-US"/>
@@ -7490,7 +6940,7 @@
         <w:lastRenderedPageBreak/>
         <w:t>Annex B.   Bibliography</w:t>
       </w:r>
-      <w:bookmarkEnd w:id="108"/>
+      <w:bookmarkEnd w:id="11"/>
     </w:p>
     <w:p>
       <w:pPr>
@@ -7501,7 +6951,7 @@
     </w:p>
     <w:p>
       <w:pPr>
-        <w:pStyle w:val="Textoindependiente"/>
+        <w:pStyle w:val="BodyText"/>
         <w:spacing w:before="6" w:line="276" w:lineRule="auto"/>
         <w:ind w:left="20" w:right="17"/>
       </w:pPr>
@@ -7568,14 +7018,14 @@
     </w:p>
     <w:p>
       <w:pPr>
-        <w:pStyle w:val="Textoindependiente"/>
+        <w:pStyle w:val="BodyText"/>
         <w:spacing w:before="6" w:line="276" w:lineRule="auto"/>
         <w:ind w:left="20" w:right="17"/>
       </w:pPr>
     </w:p>
     <w:p>
       <w:pPr>
-        <w:pStyle w:val="Textoindependiente"/>
+        <w:pStyle w:val="BodyText"/>
         <w:spacing w:before="6" w:line="276" w:lineRule="auto"/>
         <w:ind w:left="20" w:right="17"/>
       </w:pPr>
@@ -7632,7 +7082,7 @@
     </w:p>
     <w:p>
       <w:pPr>
-        <w:pStyle w:val="Textoindependiente"/>
+        <w:pStyle w:val="BodyText"/>
         <w:spacing w:before="6" w:line="276" w:lineRule="auto"/>
         <w:ind w:left="20" w:right="18"/>
       </w:pPr>
@@ -7815,7 +7265,7 @@
     </w:p>
     <w:p>
       <w:pPr>
-        <w:pStyle w:val="Textoindependiente"/>
+        <w:pStyle w:val="BodyText"/>
         <w:spacing w:before="6" w:line="276" w:lineRule="auto"/>
         <w:ind w:left="20" w:right="17"/>
       </w:pPr>
@@ -7873,7 +7323,7 @@
     </w:p>
     <w:p>
       <w:pPr>
-        <w:pStyle w:val="Textoindependiente"/>
+        <w:pStyle w:val="BodyText"/>
         <w:spacing w:before="6" w:line="276" w:lineRule="auto"/>
         <w:ind w:left="20" w:right="17"/>
       </w:pPr>
@@ -7984,7 +7434,7 @@
     </w:p>
     <w:p>
       <w:pPr>
-        <w:pStyle w:val="Textoindependiente"/>
+        <w:pStyle w:val="BodyText"/>
         <w:spacing w:before="6" w:line="276" w:lineRule="auto"/>
         <w:ind w:left="20" w:right="17"/>
       </w:pPr>
@@ -8167,7 +7617,7 @@
     </w:p>
     <w:p>
       <w:pPr>
-        <w:pStyle w:val="Textoindependiente"/>
+        <w:pStyle w:val="BodyText"/>
         <w:spacing w:before="6" w:line="276" w:lineRule="auto"/>
         <w:ind w:left="20" w:right="17"/>
       </w:pPr>
@@ -8218,7 +7668,7 @@
     </w:p>
     <w:p>
       <w:pPr>
-        <w:pStyle w:val="Textoindependiente"/>
+        <w:pStyle w:val="BodyText"/>
         <w:spacing w:before="6" w:line="276" w:lineRule="auto"/>
         <w:ind w:left="20" w:right="14"/>
       </w:pPr>
@@ -8686,14 +8136,6 @@
     <w:abstractNumId w:val="1"/>
   </w:num>
 </w:numbering>
-</file>
-
-<file path=word/people.xml><?xml version="1.0" encoding="utf-8"?>
-<w15:people xmlns:wpc="http://schemas.microsoft.com/office/word/2010/wordprocessingCanvas" xmlns:cx="http://schemas.microsoft.com/office/drawing/2014/chartex" xmlns:cx1="http://schemas.microsoft.com/office/drawing/2015/9/8/chartex" xmlns:cx2="http://schemas.microsoft.com/office/drawing/2015/10/21/chartex" xmlns:cx3="http://schemas.microsoft.com/office/drawing/2016/5/9/chartex" xmlns:cx4="http://schemas.microsoft.com/office/drawing/2016/5/10/chartex" xmlns:cx5="http://schemas.microsoft.com/office/drawing/2016/5/11/chartex" xmlns:cx6="http://schemas.microsoft.com/office/drawing/2016/5/12/chartex" xmlns:cx7="http://schemas.microsoft.com/office/drawing/2016/5/13/chartex" xmlns:cx8="http://schemas.microsoft.com/office/drawing/2016/5/14/chartex" xmlns:mc="http://schemas.openxmlformats.org/markup-compatibility/2006" xmlns:aink="http://schemas.microsoft.com/office/drawing/2016/ink" xmlns:am3d="http://schemas.microsoft.com/office/drawing/2017/model3d" xmlns:o="urn:schemas-microsoft-com:office:office" xmlns:oel="http://schemas.microsoft.com/office/2019/extlst" xmlns:r="http://schemas.openxmlformats.org/officeDocument/2006/relationships" xmlns:m="http://schemas.openxmlformats.org/officeDocument/2006/math" xmlns:v="urn:schemas-microsoft-com:vml" xmlns:wp14="http://schemas.microsoft.com/office/word/2010/wordprocessingDrawing" xmlns:wp="http://schemas.openxmlformats.org/drawingml/2006/wordprocessingDrawing" xmlns:w10="urn:schemas-microsoft-com:office:word" xmlns:w="http://schemas.openxmlformats.org/wordprocessingml/2006/main" xmlns:w14="http://schemas.microsoft.com/office/word/2010/wordml" xmlns:w15="http://schemas.microsoft.com/office/word/2012/wordml" xmlns:w16cex="http://schemas.microsoft.com/office/word/2018/wordml/cex" xmlns:w16cid="http://schemas.microsoft.com/office/word/2016/wordml/cid" xmlns:w16="http://schemas.microsoft.com/office/word/2018/wordml" xmlns:w16sdtdh="http://schemas.microsoft.com/office/word/2020/wordml/sdtdatahash" xmlns:w16se="http://schemas.microsoft.com/office/word/2015/wordml/symex" xmlns:wpg="http://schemas.microsoft.com/office/word/2010/wordprocessingGroup" xmlns:wpi="http://schemas.microsoft.com/office/word/2010/wordprocessingInk" xmlns:wne="http://schemas.microsoft.com/office/word/2006/wordml" xmlns:wps="http://schemas.microsoft.com/office/word/2010/wordprocessingShape" mc:Ignorable="w14 w15 w16se w16cid w16 w16cex w16sdtdh wp14">
-  <w15:person w15:author="Estepa Daniel">
-    <w15:presenceInfo w15:providerId="AD" w15:userId="S::destepa@ikerlan.es::1678a1b2-6ed4-4339-993c-733a4c758dc2"/>
-  </w15:person>
-</w15:people>
 </file>
 
 <file path=word/styles.xml><?xml version="1.0" encoding="utf-8"?>
@@ -9095,11 +8537,11 @@
     <w:name w:val="Normal"/>
     <w:qFormat/>
   </w:style>
-  <w:style w:type="paragraph" w:styleId="Ttulo1">
+  <w:style w:type="paragraph" w:styleId="Heading1">
     <w:name w:val="heading 1"/>
     <w:basedOn w:val="Normal"/>
     <w:next w:val="Normal"/>
-    <w:link w:val="Ttulo1Car"/>
+    <w:link w:val="Heading1Char"/>
     <w:uiPriority w:val="9"/>
     <w:qFormat/>
     <w:rsid w:val="00A7271C"/>
@@ -9117,11 +8559,11 @@
       <w:lang w:eastAsia="en-US"/>
     </w:rPr>
   </w:style>
-  <w:style w:type="paragraph" w:styleId="Ttulo2">
+  <w:style w:type="paragraph" w:styleId="Heading2">
     <w:name w:val="heading 2"/>
     <w:basedOn w:val="Normal"/>
     <w:next w:val="Normal"/>
-    <w:link w:val="Ttulo2Car"/>
+    <w:link w:val="Heading2Char"/>
     <w:uiPriority w:val="9"/>
     <w:unhideWhenUsed/>
     <w:qFormat/>
@@ -9140,13 +8582,13 @@
       <w:lang w:eastAsia="en-US"/>
     </w:rPr>
   </w:style>
-  <w:style w:type="character" w:default="1" w:styleId="Fuentedeprrafopredeter">
+  <w:style w:type="character" w:default="1" w:styleId="DefaultParagraphFont">
     <w:name w:val="Default Paragraph Font"/>
     <w:uiPriority w:val="1"/>
     <w:semiHidden/>
     <w:unhideWhenUsed/>
   </w:style>
-  <w:style w:type="table" w:default="1" w:styleId="Tablanormal">
+  <w:style w:type="table" w:default="1" w:styleId="TableNormal">
     <w:name w:val="Normal Table"/>
     <w:uiPriority w:val="99"/>
     <w:semiHidden/>
@@ -9161,16 +8603,16 @@
       </w:tblCellMar>
     </w:tblPr>
   </w:style>
-  <w:style w:type="numbering" w:default="1" w:styleId="Sinlista">
+  <w:style w:type="numbering" w:default="1" w:styleId="NoList">
     <w:name w:val="No List"/>
     <w:uiPriority w:val="99"/>
     <w:semiHidden/>
     <w:unhideWhenUsed/>
   </w:style>
-  <w:style w:type="character" w:customStyle="1" w:styleId="Ttulo1Car">
-    <w:name w:val="Título 1 Car"/>
-    <w:basedOn w:val="Fuentedeprrafopredeter"/>
-    <w:link w:val="Ttulo1"/>
+  <w:style w:type="character" w:customStyle="1" w:styleId="Heading1Char">
+    <w:name w:val="Heading 1 Char"/>
+    <w:basedOn w:val="DefaultParagraphFont"/>
+    <w:link w:val="Heading1"/>
     <w:uiPriority w:val="9"/>
     <w:rsid w:val="00A7271C"/>
     <w:rPr>
@@ -9181,10 +8623,10 @@
       <w:lang w:eastAsia="en-US"/>
     </w:rPr>
   </w:style>
-  <w:style w:type="character" w:customStyle="1" w:styleId="Ttulo2Car">
-    <w:name w:val="Título 2 Car"/>
-    <w:basedOn w:val="Fuentedeprrafopredeter"/>
-    <w:link w:val="Ttulo2"/>
+  <w:style w:type="character" w:customStyle="1" w:styleId="Heading2Char">
+    <w:name w:val="Heading 2 Char"/>
+    <w:basedOn w:val="DefaultParagraphFont"/>
+    <w:link w:val="Heading2"/>
     <w:uiPriority w:val="9"/>
     <w:rsid w:val="00A7271C"/>
     <w:rPr>
@@ -9195,9 +8637,9 @@
       <w:lang w:eastAsia="en-US"/>
     </w:rPr>
   </w:style>
-  <w:style w:type="character" w:styleId="Hipervnculo">
+  <w:style w:type="character" w:styleId="Hyperlink">
     <w:name w:val="Hyperlink"/>
-    <w:basedOn w:val="Fuentedeprrafopredeter"/>
+    <w:basedOn w:val="DefaultParagraphFont"/>
     <w:uiPriority w:val="99"/>
     <w:unhideWhenUsed/>
     <w:rsid w:val="00A7271C"/>
@@ -9206,10 +8648,10 @@
       <w:u w:val="single"/>
     </w:rPr>
   </w:style>
-  <w:style w:type="paragraph" w:styleId="Textoindependiente">
+  <w:style w:type="paragraph" w:styleId="BodyText">
     <w:name w:val="Body Text"/>
     <w:basedOn w:val="Normal"/>
-    <w:link w:val="TextoindependienteCar"/>
+    <w:link w:val="BodyTextChar"/>
     <w:uiPriority w:val="1"/>
     <w:qFormat/>
     <w:rsid w:val="00A7271C"/>
@@ -9227,10 +8669,10 @@
       <w:lang w:val="de-DE" w:eastAsia="en-US"/>
     </w:rPr>
   </w:style>
-  <w:style w:type="character" w:customStyle="1" w:styleId="TextoindependienteCar">
-    <w:name w:val="Texto independiente Car"/>
-    <w:basedOn w:val="Fuentedeprrafopredeter"/>
-    <w:link w:val="Textoindependiente"/>
+  <w:style w:type="character" w:customStyle="1" w:styleId="BodyTextChar">
+    <w:name w:val="Body Text Char"/>
+    <w:basedOn w:val="DefaultParagraphFont"/>
+    <w:link w:val="BodyText"/>
     <w:uiPriority w:val="1"/>
     <w:rsid w:val="00A7271C"/>
     <w:rPr>
@@ -9240,9 +8682,9 @@
       <w:lang w:val="de-DE" w:eastAsia="en-US"/>
     </w:rPr>
   </w:style>
-  <w:style w:type="paragraph" w:styleId="TtuloTDC">
+  <w:style w:type="paragraph" w:styleId="TOCHeading">
     <w:name w:val="TOC Heading"/>
-    <w:basedOn w:val="Ttulo1"/>
+    <w:basedOn w:val="Heading1"/>
     <w:next w:val="Normal"/>
     <w:uiPriority w:val="39"/>
     <w:unhideWhenUsed/>
@@ -9255,7 +8697,7 @@
       <w:lang w:eastAsia="es-ES"/>
     </w:rPr>
   </w:style>
-  <w:style w:type="paragraph" w:styleId="TDC1">
+  <w:style w:type="paragraph" w:styleId="TOC1">
     <w:name w:val="toc 1"/>
     <w:basedOn w:val="Normal"/>
     <w:next w:val="Normal"/>
@@ -9271,7 +8713,7 @@
       <w:lang w:eastAsia="en-US"/>
     </w:rPr>
   </w:style>
-  <w:style w:type="paragraph" w:styleId="TDC2">
+  <w:style w:type="paragraph" w:styleId="TOC2">
     <w:name w:val="toc 2"/>
     <w:basedOn w:val="Normal"/>
     <w:next w:val="Normal"/>
@@ -9288,9 +8730,9 @@
       <w:lang w:eastAsia="en-US"/>
     </w:rPr>
   </w:style>
-  <w:style w:type="table" w:styleId="Tablaconcuadrcula">
+  <w:style w:type="table" w:styleId="TableGrid">
     <w:name w:val="Table Grid"/>
-    <w:basedOn w:val="Tablanormal"/>
+    <w:basedOn w:val="TableNormal"/>
     <w:uiPriority w:val="39"/>
     <w:rsid w:val="00A7271C"/>
     <w:pPr>
@@ -9311,7 +8753,7 @@
       </w:tblBorders>
     </w:tblPr>
   </w:style>
-  <w:style w:type="paragraph" w:styleId="Prrafodelista">
+  <w:style w:type="paragraph" w:styleId="ListParagraph">
     <w:name w:val="List Paragraph"/>
     <w:basedOn w:val="Normal"/>
     <w:uiPriority w:val="34"/>
@@ -9326,9 +8768,9 @@
       <w:lang w:eastAsia="en-US"/>
     </w:rPr>
   </w:style>
-  <w:style w:type="character" w:styleId="Mencinsinresolver">
+  <w:style w:type="character" w:styleId="UnresolvedMention">
     <w:name w:val="Unresolved Mention"/>
-    <w:basedOn w:val="Fuentedeprrafopredeter"/>
+    <w:basedOn w:val="DefaultParagraphFont"/>
     <w:uiPriority w:val="99"/>
     <w:semiHidden/>
     <w:unhideWhenUsed/>
@@ -9338,9 +8780,9 @@
       <w:shd w:val="clear" w:color="auto" w:fill="E1DFDD"/>
     </w:rPr>
   </w:style>
-  <w:style w:type="character" w:styleId="Hipervnculovisitado">
+  <w:style w:type="character" w:styleId="FollowedHyperlink">
     <w:name w:val="FollowedHyperlink"/>
-    <w:basedOn w:val="Fuentedeprrafopredeter"/>
+    <w:basedOn w:val="DefaultParagraphFont"/>
     <w:uiPriority w:val="99"/>
     <w:semiHidden/>
     <w:unhideWhenUsed/>

</xml_diff>